<commit_message>
Rapport fini, à vérifier
</commit_message>
<xml_diff>
--- a/rapport.docx
+++ b/rapport.docx
@@ -26,6 +26,14 @@
       </w:r>
       <w:r>
         <w:t xml:space="preserve"> découpées en plusieurs partie. Pour chaque partie, les bits de poids fort sont à gauche.</w:t>
+      </w:r>
+    </w:p>
+    <w:p>
+      <w:pPr>
+        <w:pStyle w:val="Titre2"/>
+      </w:pPr>
+      <w:r>
+        <w:t>Découpage des 32 bits d’instruction</w:t>
       </w:r>
     </w:p>
     <w:p>
@@ -1541,7 +1549,6 @@
                 <w:lang w:eastAsia="fr-FR"/>
               </w:rPr>
             </w:pPr>
-            <w:proofErr w:type="gramStart"/>
             <w:r>
               <w:rPr>
                 <w:rFonts w:ascii="Calibri" w:eastAsia="Times New Roman" w:hAnsi="Calibri" w:cs="Calibri"/>
@@ -1558,7 +1565,6 @@
               </w:rPr>
               <w:t>code</w:t>
             </w:r>
-            <w:proofErr w:type="gramEnd"/>
           </w:p>
         </w:tc>
         <w:tc>
@@ -1611,15 +1617,7 @@
         </m:r>
       </m:oMath>
       <w:r>
-        <w:t xml:space="preserve"> </w:t>
-      </w:r>
-      <w:proofErr w:type="gramStart"/>
-      <w:r>
-        <w:t>correspond</w:t>
-      </w:r>
-      <w:proofErr w:type="gramEnd"/>
-      <w:r>
-        <w:t xml:space="preserve"> à Immédiat</w:t>
+        <w:t xml:space="preserve"> correspond à Immédiat</w:t>
       </w:r>
       <w:r>
         <w:t> ;</w:t>
@@ -1749,11 +1747,9 @@
           <w:numId w:val="3"/>
         </w:numPr>
       </w:pPr>
-      <w:proofErr w:type="gramStart"/>
       <w:r>
         <w:t>opcode</w:t>
       </w:r>
-      <w:proofErr w:type="gramEnd"/>
     </w:p>
     <w:p>
       <w:r>
@@ -1824,7 +1820,25 @@
         <w:rPr>
           <w:rFonts w:eastAsiaTheme="minorEastAsia"/>
         </w:rPr>
-        <w:t xml:space="preserve"> alors la constante est une adresse mémoire.</w:t>
+        <w:t xml:space="preserve"> alors la constante est une adresse mémoire</w:t>
+      </w:r>
+      <w:r>
+        <w:rPr>
+          <w:rFonts w:eastAsiaTheme="minorEastAsia"/>
+        </w:rPr>
+        <w:t xml:space="preserve"> ou </w:t>
+      </w:r>
+      <w:r>
+        <w:rPr>
+          <w:rFonts w:eastAsiaTheme="minorEastAsia"/>
+        </w:rPr>
+        <w:t>n’est pas utilisée</w:t>
+      </w:r>
+      <w:r>
+        <w:rPr>
+          <w:rFonts w:eastAsiaTheme="minorEastAsia"/>
+        </w:rPr>
+        <w:t>.</w:t>
       </w:r>
     </w:p>
     <w:p>
@@ -1917,6 +1931,7 @@
     </w:p>
     <w:p>
       <w:r>
+        <w:lastRenderedPageBreak/>
         <w:t>À noter que toutes les opérations n’utilisent pas obligatoirement les argument</w:t>
       </w:r>
       <w:r>
@@ -1938,7 +1953,6 @@
         </w:numPr>
       </w:pPr>
       <w:r>
-        <w:lastRenderedPageBreak/>
         <w:t>CONSTANTE</w:t>
       </w:r>
     </w:p>
@@ -2009,7 +2023,24 @@
           <w:lang w:eastAsia="fr-FR"/>
         </w:rPr>
         <w:tab/>
-        <w:t>ALU</w:t>
+      </w:r>
+      <w:r>
+        <w:rPr>
+          <w:rFonts w:ascii="Courier New" w:eastAsia="Times New Roman" w:hAnsi="Courier New" w:cs="Courier New"/>
+          <w:sz w:val="20"/>
+          <w:szCs w:val="20"/>
+          <w:lang w:eastAsia="fr-FR"/>
+        </w:rPr>
+        <w:t>U</w:t>
+      </w:r>
+      <w:r>
+        <w:rPr>
+          <w:rFonts w:ascii="Courier New" w:eastAsia="Times New Roman" w:hAnsi="Courier New" w:cs="Courier New"/>
+          <w:sz w:val="20"/>
+          <w:szCs w:val="20"/>
+          <w:lang w:eastAsia="fr-FR"/>
+        </w:rPr>
+        <w:t>AL</w:t>
       </w:r>
     </w:p>
     <w:p>
@@ -2700,6 +2731,25 @@
           <w:lang w:eastAsia="fr-FR"/>
         </w:rPr>
       </w:pPr>
+      <w:r>
+        <w:rPr>
+          <w:rFonts w:ascii="Courier New" w:eastAsia="Times New Roman" w:hAnsi="Courier New" w:cs="Courier New"/>
+          <w:sz w:val="20"/>
+          <w:szCs w:val="20"/>
+          <w:lang w:eastAsia="fr-FR"/>
+        </w:rPr>
+        <w:tab/>
+      </w:r>
+      <w:r>
+        <w:rPr>
+          <w:rFonts w:ascii="Courier New" w:eastAsia="Times New Roman" w:hAnsi="Courier New" w:cs="Courier New"/>
+          <w:sz w:val="20"/>
+          <w:szCs w:val="20"/>
+          <w:lang w:eastAsia="fr-FR"/>
+        </w:rPr>
+        <w:tab/>
+        <w:t xml:space="preserve">011 </w:t>
+      </w:r>
     </w:p>
     <w:p>
       <w:pPr>
@@ -2845,6 +2895,25 @@
           <w:lang w:eastAsia="fr-FR"/>
         </w:rPr>
       </w:pPr>
+      <w:r>
+        <w:rPr>
+          <w:rFonts w:ascii="Courier New" w:eastAsia="Times New Roman" w:hAnsi="Courier New" w:cs="Courier New"/>
+          <w:sz w:val="20"/>
+          <w:szCs w:val="20"/>
+          <w:lang w:eastAsia="fr-FR"/>
+        </w:rPr>
+        <w:tab/>
+      </w:r>
+      <w:r>
+        <w:rPr>
+          <w:rFonts w:ascii="Courier New" w:eastAsia="Times New Roman" w:hAnsi="Courier New" w:cs="Courier New"/>
+          <w:sz w:val="20"/>
+          <w:szCs w:val="20"/>
+          <w:lang w:eastAsia="fr-FR"/>
+        </w:rPr>
+        <w:tab/>
+        <w:t xml:space="preserve">110 </w:t>
+      </w:r>
     </w:p>
     <w:p>
       <w:pPr>
@@ -2885,7 +2954,16 @@
           <w:lang w:eastAsia="fr-FR"/>
         </w:rPr>
         <w:tab/>
-        <w:t>CTRL</w:t>
+      </w:r>
+      <w:r>
+        <w:rPr>
+          <w:rFonts w:ascii="Courier New" w:eastAsia="Times New Roman" w:hAnsi="Courier New" w:cs="Courier New"/>
+          <w:sz w:val="20"/>
+          <w:szCs w:val="20"/>
+          <w:lang w:eastAsia="fr-FR"/>
+        </w:rPr>
+        <w:tab/>
+        <w:t xml:space="preserve">111 </w:t>
       </w:r>
     </w:p>
     <w:p>
@@ -2919,25 +2997,6 @@
           <w:lang w:eastAsia="fr-FR"/>
         </w:rPr>
       </w:pPr>
-      <w:r>
-        <w:rPr>
-          <w:rFonts w:ascii="Courier New" w:eastAsia="Times New Roman" w:hAnsi="Courier New" w:cs="Courier New"/>
-          <w:sz w:val="20"/>
-          <w:szCs w:val="20"/>
-          <w:lang w:eastAsia="fr-FR"/>
-        </w:rPr>
-        <w:tab/>
-      </w:r>
-      <w:r>
-        <w:rPr>
-          <w:rFonts w:ascii="Courier New" w:eastAsia="Times New Roman" w:hAnsi="Courier New" w:cs="Courier New"/>
-          <w:sz w:val="20"/>
-          <w:szCs w:val="20"/>
-          <w:lang w:eastAsia="fr-FR"/>
-        </w:rPr>
-        <w:tab/>
-        <w:t>000 JEQU</w:t>
-      </w:r>
     </w:p>
     <w:p>
       <w:pPr>
@@ -2978,16 +3037,7 @@
           <w:lang w:eastAsia="fr-FR"/>
         </w:rPr>
         <w:tab/>
-      </w:r>
-      <w:r>
-        <w:rPr>
-          <w:rFonts w:ascii="Courier New" w:eastAsia="Times New Roman" w:hAnsi="Courier New" w:cs="Courier New"/>
-          <w:sz w:val="20"/>
-          <w:szCs w:val="20"/>
-          <w:lang w:eastAsia="fr-FR"/>
-        </w:rPr>
-        <w:tab/>
-        <w:t>001 JNEQ</w:t>
+        <w:t>CTRL</w:t>
       </w:r>
     </w:p>
     <w:p>
@@ -3038,7 +3088,7 @@
           <w:lang w:eastAsia="fr-FR"/>
         </w:rPr>
         <w:tab/>
-        <w:t>010 JPET</w:t>
+        <w:t>000 JEQU</w:t>
       </w:r>
     </w:p>
     <w:p>
@@ -3089,7 +3139,7 @@
           <w:lang w:eastAsia="fr-FR"/>
         </w:rPr>
         <w:tab/>
-        <w:t>011 JGRA</w:t>
+        <w:t>001 JNEQ</w:t>
       </w:r>
     </w:p>
     <w:p>
@@ -3140,7 +3190,7 @@
           <w:lang w:eastAsia="fr-FR"/>
         </w:rPr>
         <w:tab/>
-        <w:t>100 JMP</w:t>
+        <w:t>010 JPET</w:t>
       </w:r>
     </w:p>
     <w:p>
@@ -3191,7 +3241,7 @@
           <w:lang w:eastAsia="fr-FR"/>
         </w:rPr>
         <w:tab/>
-        <w:t xml:space="preserve">101 </w:t>
+        <w:t>011 JGRA</w:t>
       </w:r>
     </w:p>
     <w:p>
@@ -3242,7 +3292,7 @@
           <w:lang w:eastAsia="fr-FR"/>
         </w:rPr>
         <w:tab/>
-        <w:t>110 CALL</w:t>
+        <w:t>100 JMP</w:t>
       </w:r>
     </w:p>
     <w:p>
@@ -3293,10 +3343,1631 @@
           <w:lang w:eastAsia="fr-FR"/>
         </w:rPr>
         <w:tab/>
+        <w:t xml:space="preserve">101 </w:t>
+      </w:r>
+    </w:p>
+    <w:p>
+      <w:pPr>
+        <w:shd w:val="clear" w:color="auto" w:fill="F8F8F8"/>
+        <w:tabs>
+          <w:tab w:val="left" w:pos="916"/>
+          <w:tab w:val="left" w:pos="1832"/>
+          <w:tab w:val="left" w:pos="2748"/>
+          <w:tab w:val="left" w:pos="3664"/>
+          <w:tab w:val="left" w:pos="4580"/>
+          <w:tab w:val="left" w:pos="5496"/>
+          <w:tab w:val="left" w:pos="6412"/>
+          <w:tab w:val="left" w:pos="7328"/>
+          <w:tab w:val="left" w:pos="8244"/>
+          <w:tab w:val="left" w:pos="9160"/>
+          <w:tab w:val="left" w:pos="10076"/>
+          <w:tab w:val="left" w:pos="10992"/>
+          <w:tab w:val="left" w:pos="11908"/>
+          <w:tab w:val="left" w:pos="12824"/>
+          <w:tab w:val="left" w:pos="13740"/>
+          <w:tab w:val="left" w:pos="14656"/>
+        </w:tabs>
+        <w:spacing w:after="0" w:line="300" w:lineRule="auto"/>
+        <w:ind w:left="3119"/>
+        <w:jc w:val="left"/>
+        <w:rPr>
+          <w:rFonts w:ascii="Courier New" w:eastAsia="Times New Roman" w:hAnsi="Courier New" w:cs="Courier New"/>
+          <w:sz w:val="20"/>
+          <w:szCs w:val="20"/>
+          <w:lang w:eastAsia="fr-FR"/>
+        </w:rPr>
+      </w:pPr>
+      <w:r>
+        <w:rPr>
+          <w:rFonts w:ascii="Courier New" w:eastAsia="Times New Roman" w:hAnsi="Courier New" w:cs="Courier New"/>
+          <w:sz w:val="20"/>
+          <w:szCs w:val="20"/>
+          <w:lang w:eastAsia="fr-FR"/>
+        </w:rPr>
+        <w:tab/>
+      </w:r>
+      <w:r>
+        <w:rPr>
+          <w:rFonts w:ascii="Courier New" w:eastAsia="Times New Roman" w:hAnsi="Courier New" w:cs="Courier New"/>
+          <w:sz w:val="20"/>
+          <w:szCs w:val="20"/>
+          <w:lang w:eastAsia="fr-FR"/>
+        </w:rPr>
+        <w:tab/>
+        <w:t>110 CALL</w:t>
+      </w:r>
+    </w:p>
+    <w:p>
+      <w:pPr>
+        <w:shd w:val="clear" w:color="auto" w:fill="F8F8F8"/>
+        <w:tabs>
+          <w:tab w:val="left" w:pos="916"/>
+          <w:tab w:val="left" w:pos="1832"/>
+          <w:tab w:val="left" w:pos="2748"/>
+          <w:tab w:val="left" w:pos="3664"/>
+          <w:tab w:val="left" w:pos="4580"/>
+          <w:tab w:val="left" w:pos="5496"/>
+          <w:tab w:val="left" w:pos="6412"/>
+          <w:tab w:val="left" w:pos="7328"/>
+          <w:tab w:val="left" w:pos="8244"/>
+          <w:tab w:val="left" w:pos="9160"/>
+          <w:tab w:val="left" w:pos="10076"/>
+          <w:tab w:val="left" w:pos="10992"/>
+          <w:tab w:val="left" w:pos="11908"/>
+          <w:tab w:val="left" w:pos="12824"/>
+          <w:tab w:val="left" w:pos="13740"/>
+          <w:tab w:val="left" w:pos="14656"/>
+        </w:tabs>
+        <w:spacing w:after="0" w:line="300" w:lineRule="auto"/>
+        <w:ind w:left="3119"/>
+        <w:jc w:val="left"/>
+        <w:rPr>
+          <w:rFonts w:ascii="Courier New" w:eastAsia="Times New Roman" w:hAnsi="Courier New" w:cs="Courier New"/>
+          <w:sz w:val="20"/>
+          <w:szCs w:val="20"/>
+          <w:lang w:eastAsia="fr-FR"/>
+        </w:rPr>
+      </w:pPr>
+      <w:r>
+        <w:rPr>
+          <w:rFonts w:ascii="Courier New" w:eastAsia="Times New Roman" w:hAnsi="Courier New" w:cs="Courier New"/>
+          <w:sz w:val="20"/>
+          <w:szCs w:val="20"/>
+          <w:lang w:eastAsia="fr-FR"/>
+        </w:rPr>
+        <w:tab/>
+      </w:r>
+      <w:r>
+        <w:rPr>
+          <w:rFonts w:ascii="Courier New" w:eastAsia="Times New Roman" w:hAnsi="Courier New" w:cs="Courier New"/>
+          <w:sz w:val="20"/>
+          <w:szCs w:val="20"/>
+          <w:lang w:eastAsia="fr-FR"/>
+        </w:rPr>
+        <w:tab/>
         <w:t>111 RET</w:t>
       </w:r>
     </w:p>
     <w:p/>
+    <w:p>
+      <w:pPr>
+        <w:pStyle w:val="Titre2"/>
+      </w:pPr>
+      <w:r>
+        <w:t>Utilisation des opcodes</w:t>
+      </w:r>
+    </w:p>
+    <w:p>
+      <w:pPr>
+        <w:pStyle w:val="Paragraphedeliste"/>
+        <w:numPr>
+          <w:ilvl w:val="0"/>
+          <w:numId w:val="4"/>
+        </w:numPr>
+      </w:pPr>
+      <w:r>
+        <w:t>UAL</w:t>
+      </w:r>
+    </w:p>
+    <w:p>
+      <w:pPr>
+        <w:rPr>
+          <w:rFonts w:eastAsiaTheme="minorEastAsia"/>
+        </w:rPr>
+      </w:pPr>
+      <w:r>
+        <w:t>Les</w:t>
+      </w:r>
+      <w:r>
+        <w:t xml:space="preserve"> opération UAL utilisent le bit </w:t>
+      </w:r>
+      <m:oMath>
+        <m:r>
+          <w:rPr>
+            <w:rFonts w:ascii="Cambria Math" w:hAnsi="Cambria Math"/>
+          </w:rPr>
+          <m:t>I</m:t>
+        </m:r>
+      </m:oMath>
+      <w:r>
+        <w:rPr>
+          <w:rFonts w:eastAsiaTheme="minorEastAsia"/>
+        </w:rPr>
+        <w:t>.</w:t>
+      </w:r>
+      <w:r>
+        <w:rPr>
+          <w:rFonts w:eastAsiaTheme="minorEastAsia"/>
+        </w:rPr>
+        <w:t xml:space="preserve"> Si </w:t>
+      </w:r>
+      <m:oMath>
+        <m:r>
+          <w:rPr>
+            <w:rFonts w:ascii="Cambria Math" w:eastAsiaTheme="minorEastAsia" w:hAnsi="Cambria Math"/>
+          </w:rPr>
+          <m:t>I=0</m:t>
+        </m:r>
+      </m:oMath>
+      <w:r>
+        <w:rPr>
+          <w:rFonts w:eastAsiaTheme="minorEastAsia"/>
+        </w:rPr>
+        <w:t>, alors Arg1 et Arg2 sont utilisés comme paramètres</w:t>
+      </w:r>
+      <w:r>
+        <w:rPr>
+          <w:rFonts w:eastAsiaTheme="minorEastAsia"/>
+        </w:rPr>
+        <w:t xml:space="preserve"> (la constante est ignorée)</w:t>
+      </w:r>
+      <w:r>
+        <w:rPr>
+          <w:rFonts w:eastAsiaTheme="minorEastAsia"/>
+        </w:rPr>
+        <w:t xml:space="preserve"> et le résultat est stocké dans DR. Si </w:t>
+      </w:r>
+      <m:oMath>
+        <m:r>
+          <w:rPr>
+            <w:rFonts w:ascii="Cambria Math" w:eastAsiaTheme="minorEastAsia" w:hAnsi="Cambria Math"/>
+          </w:rPr>
+          <m:t>I=1</m:t>
+        </m:r>
+      </m:oMath>
+      <w:r>
+        <w:rPr>
+          <w:rFonts w:eastAsiaTheme="minorEastAsia"/>
+        </w:rPr>
+        <w:t>, Arg2 est ignoré et CONSTANTE est utilisé à sa place.</w:t>
+      </w:r>
+    </w:p>
+    <w:p>
+      <w:pPr>
+        <w:jc w:val="left"/>
+        <w:rPr>
+          <w:rFonts w:eastAsiaTheme="minorEastAsia"/>
+        </w:rPr>
+      </w:pPr>
+      <w:r>
+        <w:rPr>
+          <w:rFonts w:eastAsiaTheme="minorEastAsia"/>
+        </w:rPr>
+        <w:br w:type="page"/>
+      </w:r>
+    </w:p>
+    <w:p>
+      <w:pPr>
+        <w:pStyle w:val="Paragraphedeliste"/>
+        <w:numPr>
+          <w:ilvl w:val="0"/>
+          <w:numId w:val="4"/>
+        </w:numPr>
+      </w:pPr>
+      <w:r>
+        <w:lastRenderedPageBreak/>
+        <w:t>MEM</w:t>
+      </w:r>
+    </w:p>
+    <w:p>
+      <w:r>
+        <w:t>Pour toutes les instructions MEM, Arg2 est ignoré.</w:t>
+      </w:r>
+    </w:p>
+    <w:p>
+      <w:pPr>
+        <w:pStyle w:val="Paragraphedeliste"/>
+        <w:numPr>
+          <w:ilvl w:val="1"/>
+          <w:numId w:val="3"/>
+        </w:numPr>
+      </w:pPr>
+      <w:r>
+        <w:t>LD</w:t>
+      </w:r>
+    </w:p>
+    <w:p>
+      <w:r>
+        <w:t>Charge la valeur à l’adresse RAM contenue dans le registre Arg1 dans le registre DR.</w:t>
+      </w:r>
+      <w:r>
+        <w:t xml:space="preserve"> </w:t>
+      </w:r>
+      <m:oMath>
+        <m:r>
+          <w:rPr>
+            <w:rFonts w:ascii="Cambria Math" w:hAnsi="Cambria Math"/>
+          </w:rPr>
+          <m:t>I</m:t>
+        </m:r>
+      </m:oMath>
+      <w:r>
+        <w:rPr>
+          <w:rFonts w:eastAsiaTheme="minorEastAsia"/>
+        </w:rPr>
+        <w:t xml:space="preserve"> doit être égal</w:t>
+      </w:r>
+      <w:r>
+        <w:rPr>
+          <w:rFonts w:eastAsiaTheme="minorEastAsia"/>
+        </w:rPr>
+        <w:t> </w:t>
+      </w:r>
+      <w:r>
+        <w:rPr>
+          <w:rFonts w:eastAsiaTheme="minorEastAsia"/>
+        </w:rPr>
+        <w:t>à</w:t>
+      </w:r>
+      <w:r>
+        <w:t> </w:t>
+      </w:r>
+      <w:r>
+        <w:rPr>
+          <w:rFonts w:eastAsiaTheme="minorEastAsia"/>
+        </w:rPr>
+        <w:t>0</w:t>
+      </w:r>
+      <w:r>
+        <w:rPr>
+          <w:rFonts w:eastAsiaTheme="minorEastAsia"/>
+        </w:rPr>
+        <w:t>.</w:t>
+      </w:r>
+      <w:r>
+        <w:rPr>
+          <w:rFonts w:eastAsiaTheme="minorEastAsia"/>
+        </w:rPr>
+        <w:t xml:space="preserve"> </w:t>
+      </w:r>
+      <w:r>
+        <w:rPr>
+          <w:rFonts w:eastAsiaTheme="minorEastAsia"/>
+        </w:rPr>
+        <w:t>L</w:t>
+      </w:r>
+      <w:r>
+        <w:rPr>
+          <w:rFonts w:eastAsiaTheme="minorEastAsia"/>
+        </w:rPr>
+        <w:t xml:space="preserve">a constante </w:t>
+      </w:r>
+      <w:r>
+        <w:rPr>
+          <w:rFonts w:eastAsiaTheme="minorEastAsia"/>
+        </w:rPr>
+        <w:t xml:space="preserve">est </w:t>
+      </w:r>
+      <w:r>
+        <w:rPr>
+          <w:rFonts w:eastAsiaTheme="minorEastAsia"/>
+        </w:rPr>
+        <w:t>ignoré</w:t>
+      </w:r>
+      <w:r>
+        <w:rPr>
+          <w:rFonts w:eastAsiaTheme="minorEastAsia"/>
+        </w:rPr>
+        <w:t>e</w:t>
+      </w:r>
+      <w:r>
+        <w:rPr>
+          <w:rFonts w:eastAsiaTheme="minorEastAsia"/>
+        </w:rPr>
+        <w:t>.</w:t>
+      </w:r>
+    </w:p>
+    <w:p>
+      <w:pPr>
+        <w:pStyle w:val="Paragraphedeliste"/>
+        <w:numPr>
+          <w:ilvl w:val="1"/>
+          <w:numId w:val="3"/>
+        </w:numPr>
+      </w:pPr>
+      <w:proofErr w:type="spellStart"/>
+      <w:r>
+        <w:t>LDai</w:t>
+      </w:r>
+      <w:proofErr w:type="spellEnd"/>
+    </w:p>
+    <w:p>
+      <w:pPr>
+        <w:rPr>
+          <w:rFonts w:eastAsiaTheme="minorEastAsia"/>
+        </w:rPr>
+      </w:pPr>
+      <w:r>
+        <w:t xml:space="preserve">Charge la valeur à l’adresse </w:t>
+      </w:r>
+      <w:r>
+        <w:t xml:space="preserve">RAM </w:t>
+      </w:r>
+      <w:r>
+        <w:t>donnée pa</w:t>
+      </w:r>
+      <w:r>
+        <w:t xml:space="preserve">r </w:t>
+      </w:r>
+      <w:r>
+        <w:t>la constante dans le registre DR</w:t>
+      </w:r>
+      <w:r>
+        <w:t xml:space="preserve">. </w:t>
+      </w:r>
+      <m:oMath>
+        <m:r>
+          <w:rPr>
+            <w:rFonts w:ascii="Cambria Math" w:hAnsi="Cambria Math"/>
+          </w:rPr>
+          <m:t>I</m:t>
+        </m:r>
+      </m:oMath>
+      <w:r>
+        <w:rPr>
+          <w:rFonts w:eastAsiaTheme="minorEastAsia"/>
+        </w:rPr>
+        <w:t xml:space="preserve"> doit être égal à 0</w:t>
+      </w:r>
+      <w:r>
+        <w:rPr>
+          <w:rFonts w:eastAsiaTheme="minorEastAsia"/>
+        </w:rPr>
+        <w:t>.</w:t>
+      </w:r>
+      <w:r>
+        <w:rPr>
+          <w:rFonts w:eastAsiaTheme="minorEastAsia"/>
+        </w:rPr>
+        <w:t xml:space="preserve"> Arg1 est ignoré.</w:t>
+      </w:r>
+    </w:p>
+    <w:p>
+      <w:pPr>
+        <w:pStyle w:val="Paragraphedeliste"/>
+        <w:numPr>
+          <w:ilvl w:val="1"/>
+          <w:numId w:val="3"/>
+        </w:numPr>
+      </w:pPr>
+      <w:proofErr w:type="spellStart"/>
+      <w:r>
+        <w:t>LDvi</w:t>
+      </w:r>
+      <w:proofErr w:type="spellEnd"/>
+    </w:p>
+    <w:p>
+      <w:pPr>
+        <w:rPr>
+          <w:rFonts w:eastAsiaTheme="minorEastAsia"/>
+        </w:rPr>
+      </w:pPr>
+      <w:r>
+        <w:t>Charge la valeur donnée par la constante dans le registre DR.</w:t>
+      </w:r>
+      <w:r>
+        <w:t xml:space="preserve"> </w:t>
+      </w:r>
+      <m:oMath>
+        <m:r>
+          <w:rPr>
+            <w:rFonts w:ascii="Cambria Math" w:hAnsi="Cambria Math"/>
+          </w:rPr>
+          <m:t>I</m:t>
+        </m:r>
+      </m:oMath>
+      <w:r>
+        <w:rPr>
+          <w:rFonts w:eastAsiaTheme="minorEastAsia"/>
+        </w:rPr>
+        <w:t xml:space="preserve"> doit être égal à 1.</w:t>
+      </w:r>
+      <w:r>
+        <w:rPr>
+          <w:rFonts w:eastAsiaTheme="minorEastAsia"/>
+        </w:rPr>
+        <w:t xml:space="preserve"> Arg1 est ignoré.</w:t>
+      </w:r>
+    </w:p>
+    <w:p>
+      <w:pPr>
+        <w:pStyle w:val="Paragraphedeliste"/>
+        <w:numPr>
+          <w:ilvl w:val="1"/>
+          <w:numId w:val="3"/>
+        </w:numPr>
+      </w:pPr>
+      <w:r>
+        <w:t>ST</w:t>
+      </w:r>
+    </w:p>
+    <w:p>
+      <w:pPr>
+        <w:rPr>
+          <w:rFonts w:eastAsiaTheme="minorEastAsia"/>
+        </w:rPr>
+      </w:pPr>
+      <w:r>
+        <w:t>Stocke la valeur du registre SR à l’adresse RAM contenue dans le registre Arg1.</w:t>
+      </w:r>
+      <w:r>
+        <w:t xml:space="preserve"> </w:t>
+      </w:r>
+      <m:oMath>
+        <m:r>
+          <w:rPr>
+            <w:rFonts w:ascii="Cambria Math" w:hAnsi="Cambria Math"/>
+          </w:rPr>
+          <m:t>I</m:t>
+        </m:r>
+      </m:oMath>
+      <w:r>
+        <w:rPr>
+          <w:rFonts w:eastAsiaTheme="minorEastAsia"/>
+        </w:rPr>
+        <w:t xml:space="preserve"> doit être égal à 0. L</w:t>
+      </w:r>
+      <w:r>
+        <w:rPr>
+          <w:rFonts w:eastAsiaTheme="minorEastAsia"/>
+        </w:rPr>
+        <w:t xml:space="preserve">a constante </w:t>
+      </w:r>
+      <w:r>
+        <w:rPr>
+          <w:rFonts w:eastAsiaTheme="minorEastAsia"/>
+        </w:rPr>
+        <w:t xml:space="preserve">est </w:t>
+      </w:r>
+      <w:r>
+        <w:rPr>
+          <w:rFonts w:eastAsiaTheme="minorEastAsia"/>
+        </w:rPr>
+        <w:t>ignoré</w:t>
+      </w:r>
+      <w:r>
+        <w:rPr>
+          <w:rFonts w:eastAsiaTheme="minorEastAsia"/>
+        </w:rPr>
+        <w:t>e</w:t>
+      </w:r>
+      <w:r>
+        <w:rPr>
+          <w:rFonts w:eastAsiaTheme="minorEastAsia"/>
+        </w:rPr>
+        <w:t>.</w:t>
+      </w:r>
+    </w:p>
+    <w:p>
+      <w:pPr>
+        <w:pStyle w:val="Paragraphedeliste"/>
+        <w:numPr>
+          <w:ilvl w:val="1"/>
+          <w:numId w:val="3"/>
+        </w:numPr>
+      </w:pPr>
+      <w:proofErr w:type="spellStart"/>
+      <w:r>
+        <w:t>STai</w:t>
+      </w:r>
+      <w:proofErr w:type="spellEnd"/>
+    </w:p>
+    <w:p>
+      <w:pPr>
+        <w:rPr>
+          <w:rFonts w:eastAsiaTheme="minorEastAsia"/>
+        </w:rPr>
+      </w:pPr>
+      <w:r>
+        <w:t>Stocke la valeur du registre SR à l’adresse RAM donnée par la constante</w:t>
+      </w:r>
+      <w:r>
+        <w:t>.</w:t>
+      </w:r>
+      <w:r>
+        <w:t xml:space="preserve"> </w:t>
+      </w:r>
+      <m:oMath>
+        <m:r>
+          <w:rPr>
+            <w:rFonts w:ascii="Cambria Math" w:hAnsi="Cambria Math"/>
+          </w:rPr>
+          <m:t>I</m:t>
+        </m:r>
+      </m:oMath>
+      <w:r>
+        <w:rPr>
+          <w:rFonts w:eastAsiaTheme="minorEastAsia"/>
+        </w:rPr>
+        <w:t xml:space="preserve"> doit être égal à 0</w:t>
+      </w:r>
+      <w:r>
+        <w:rPr>
+          <w:rFonts w:eastAsiaTheme="minorEastAsia"/>
+        </w:rPr>
+        <w:t xml:space="preserve">. </w:t>
+      </w:r>
+      <w:r>
+        <w:rPr>
+          <w:rFonts w:eastAsiaTheme="minorEastAsia"/>
+        </w:rPr>
+        <w:t xml:space="preserve"> </w:t>
+      </w:r>
+      <w:r>
+        <w:rPr>
+          <w:rFonts w:eastAsiaTheme="minorEastAsia"/>
+        </w:rPr>
+        <w:t xml:space="preserve">Arg1 </w:t>
+      </w:r>
+      <w:r>
+        <w:rPr>
+          <w:rFonts w:eastAsiaTheme="minorEastAsia"/>
+        </w:rPr>
+        <w:t>est</w:t>
+      </w:r>
+      <w:r>
+        <w:rPr>
+          <w:rFonts w:eastAsiaTheme="minorEastAsia"/>
+        </w:rPr>
+        <w:t xml:space="preserve"> </w:t>
+      </w:r>
+      <w:r>
+        <w:rPr>
+          <w:rFonts w:eastAsiaTheme="minorEastAsia"/>
+        </w:rPr>
+        <w:t>ignoré.</w:t>
+      </w:r>
+    </w:p>
+    <w:p>
+      <w:pPr>
+        <w:pStyle w:val="Paragraphedeliste"/>
+        <w:numPr>
+          <w:ilvl w:val="0"/>
+          <w:numId w:val="4"/>
+        </w:numPr>
+      </w:pPr>
+      <w:r>
+        <w:t>CTRL</w:t>
+      </w:r>
+    </w:p>
+    <w:p>
+      <w:pPr>
+        <w:rPr>
+          <w:rFonts w:eastAsiaTheme="minorEastAsia"/>
+        </w:rPr>
+      </w:pPr>
+      <w:r>
+        <w:t xml:space="preserve">Pour toutes les opérations CTRL, </w:t>
+      </w:r>
+      <m:oMath>
+        <m:r>
+          <w:rPr>
+            <w:rFonts w:ascii="Cambria Math" w:hAnsi="Cambria Math"/>
+          </w:rPr>
+          <m:t>I</m:t>
+        </m:r>
+      </m:oMath>
+      <w:r>
+        <w:rPr>
+          <w:rFonts w:eastAsiaTheme="minorEastAsia"/>
+        </w:rPr>
+        <w:t xml:space="preserve"> doit être égal à 0, la constante est l’adresse du saut à effectuer et DR/SR est ignoré.</w:t>
+      </w:r>
+    </w:p>
+    <w:p>
+      <w:pPr>
+        <w:pStyle w:val="Paragraphedeliste"/>
+        <w:numPr>
+          <w:ilvl w:val="1"/>
+          <w:numId w:val="3"/>
+        </w:numPr>
+      </w:pPr>
+      <w:r>
+        <w:t>JEQU</w:t>
+      </w:r>
+    </w:p>
+    <w:p>
+      <w:r>
+        <w:t xml:space="preserve">Effectue le saut si Arg1 </w:t>
+      </w:r>
+      <m:oMath>
+        <m:r>
+          <w:rPr>
+            <w:rFonts w:ascii="Cambria Math" w:hAnsi="Cambria Math"/>
+          </w:rPr>
+          <m:t>=</m:t>
+        </m:r>
+      </m:oMath>
+      <w:r>
+        <w:t xml:space="preserve"> Arg2.</w:t>
+      </w:r>
+    </w:p>
+    <w:p>
+      <w:pPr>
+        <w:pStyle w:val="Paragraphedeliste"/>
+        <w:numPr>
+          <w:ilvl w:val="1"/>
+          <w:numId w:val="3"/>
+        </w:numPr>
+      </w:pPr>
+      <w:r>
+        <w:t>JNEQ</w:t>
+      </w:r>
+    </w:p>
+    <w:p>
+      <w:pPr>
+        <w:rPr>
+          <w:rFonts w:eastAsiaTheme="minorEastAsia"/>
+        </w:rPr>
+      </w:pPr>
+      <w:r>
+        <w:t xml:space="preserve">Effectue le saut si Arg1 </w:t>
+      </w:r>
+      <m:oMath>
+        <m:r>
+          <w:rPr>
+            <w:rFonts w:ascii="Cambria Math" w:hAnsi="Cambria Math"/>
+          </w:rPr>
+          <m:t>≠</m:t>
+        </m:r>
+      </m:oMath>
+      <w:r>
+        <w:rPr>
+          <w:rFonts w:eastAsiaTheme="minorEastAsia"/>
+        </w:rPr>
+        <w:t xml:space="preserve"> Arg2</w:t>
+      </w:r>
+      <w:r>
+        <w:rPr>
+          <w:rFonts w:eastAsiaTheme="minorEastAsia"/>
+        </w:rPr>
+        <w:t>.</w:t>
+      </w:r>
+    </w:p>
+    <w:p>
+      <w:pPr>
+        <w:pStyle w:val="Paragraphedeliste"/>
+        <w:numPr>
+          <w:ilvl w:val="1"/>
+          <w:numId w:val="3"/>
+        </w:numPr>
+      </w:pPr>
+      <w:r>
+        <w:t>JPET</w:t>
+      </w:r>
+    </w:p>
+    <w:p>
+      <w:r>
+        <w:t>Effectue le saut si Arg1 &lt; Arg2.</w:t>
+      </w:r>
+    </w:p>
+    <w:p>
+      <w:pPr>
+        <w:pStyle w:val="Paragraphedeliste"/>
+        <w:numPr>
+          <w:ilvl w:val="1"/>
+          <w:numId w:val="3"/>
+        </w:numPr>
+      </w:pPr>
+      <w:r>
+        <w:t>JGRA</w:t>
+      </w:r>
+    </w:p>
+    <w:p>
+      <w:r>
+        <w:t>Effectue le saut si Arg1 &gt; Arg2.</w:t>
+      </w:r>
+    </w:p>
+    <w:p>
+      <w:pPr>
+        <w:pStyle w:val="Paragraphedeliste"/>
+        <w:numPr>
+          <w:ilvl w:val="1"/>
+          <w:numId w:val="3"/>
+        </w:numPr>
+      </w:pPr>
+      <w:r>
+        <w:t>JMP</w:t>
+      </w:r>
+    </w:p>
+    <w:p>
+      <w:r>
+        <w:t>Saut à l’adresse donnée par la constante. Arg1 et Arg2 sont ignorés.</w:t>
+      </w:r>
+    </w:p>
+    <w:p>
+      <w:pPr>
+        <w:pStyle w:val="Paragraphedeliste"/>
+        <w:numPr>
+          <w:ilvl w:val="1"/>
+          <w:numId w:val="3"/>
+        </w:numPr>
+      </w:pPr>
+      <w:r>
+        <w:t>CALL</w:t>
+      </w:r>
+    </w:p>
+    <w:p>
+      <w:r>
+        <w:t>Exécute la fonction à l’adresse donnée par la constante. Arg1 et Arg2 sont ignorés.</w:t>
+      </w:r>
+    </w:p>
+    <w:p>
+      <w:pPr>
+        <w:pStyle w:val="Paragraphedeliste"/>
+        <w:numPr>
+          <w:ilvl w:val="1"/>
+          <w:numId w:val="3"/>
+        </w:numPr>
+      </w:pPr>
+      <w:r>
+        <w:t>RET</w:t>
+      </w:r>
+    </w:p>
+    <w:p>
+      <w:r>
+        <w:t>Retourne d’une fonction. Arg1, Arg2 et la constante sont ignorés.</w:t>
+      </w:r>
+    </w:p>
+    <w:p>
+      <w:pPr>
+        <w:pStyle w:val="Titre1"/>
+      </w:pPr>
+      <w:r>
+        <w:lastRenderedPageBreak/>
+        <w:t>Programmer notre processeur</w:t>
+      </w:r>
+    </w:p>
+    <w:p>
+      <w:r>
+        <w:t xml:space="preserve">Programmer le processeur en écrivant directement le code binaire est long, fastidieux et une erreur est facilement faisable alors que trouver une erreur est compliqué. Nous avons donc décidé d’écrire un programme en Java qui </w:t>
+      </w:r>
+      <w:r>
+        <w:t xml:space="preserve">transforme </w:t>
+      </w:r>
+      <w:r>
+        <w:t xml:space="preserve">le code assembleur en code binaire directement importable dans </w:t>
+      </w:r>
+      <w:proofErr w:type="spellStart"/>
+      <w:r>
+        <w:t>logisim</w:t>
+      </w:r>
+      <w:proofErr w:type="spellEnd"/>
+      <w:r>
+        <w:t>.</w:t>
+      </w:r>
+    </w:p>
+    <w:p>
+      <w:pPr>
+        <w:pStyle w:val="Titre2"/>
+        <w:numPr>
+          <w:ilvl w:val="0"/>
+          <w:numId w:val="7"/>
+        </w:numPr>
+      </w:pPr>
+      <w:r>
+        <w:t>Programme Java</w:t>
+      </w:r>
+    </w:p>
+    <w:p>
+      <w:r>
+        <w:t>Pour utiliser notre programme Java, il faut taper la commande suivante :</w:t>
+      </w:r>
+    </w:p>
+    <w:p>
+      <w:pPr>
+        <w:pStyle w:val="Code"/>
+      </w:pPr>
+      <w:r>
+        <w:t>java -jar</w:t>
+      </w:r>
+      <w:r>
+        <w:t xml:space="preserve"> Assembleur.jar</w:t>
+      </w:r>
+      <w:r>
+        <w:t xml:space="preserve"> </w:t>
+      </w:r>
+      <w:proofErr w:type="spellStart"/>
+      <w:r>
+        <w:t>fichierIN</w:t>
+      </w:r>
+      <w:proofErr w:type="spellEnd"/>
+      <w:r>
+        <w:t xml:space="preserve"> </w:t>
+      </w:r>
+      <w:proofErr w:type="spellStart"/>
+      <w:r>
+        <w:t>fichierOUT</w:t>
+      </w:r>
+      <w:proofErr w:type="spellEnd"/>
+    </w:p>
+    <w:p>
+      <w:proofErr w:type="spellStart"/>
+      <w:r>
+        <w:rPr>
+          <w:rFonts w:ascii="Courier New" w:hAnsi="Courier New" w:cs="Courier New"/>
+        </w:rPr>
+        <w:t>fichierIN</w:t>
+      </w:r>
+      <w:proofErr w:type="spellEnd"/>
+      <w:r>
+        <w:t xml:space="preserve"> est le chemin vers le fichier </w:t>
+      </w:r>
+      <w:r>
+        <w:t>contenant le code source assembleur.</w:t>
+      </w:r>
+    </w:p>
+    <w:p>
+      <w:proofErr w:type="spellStart"/>
+      <w:r>
+        <w:rPr>
+          <w:rFonts w:ascii="Courier New" w:hAnsi="Courier New" w:cs="Courier New"/>
+        </w:rPr>
+        <w:t>fichierOUT</w:t>
+      </w:r>
+      <w:proofErr w:type="spellEnd"/>
+      <w:r>
+        <w:t xml:space="preserve"> </w:t>
+      </w:r>
+      <w:r>
+        <w:t>est le chemin vers le fichier qui contiendra le code binaire.</w:t>
+      </w:r>
+      <w:r>
+        <w:t xml:space="preserve"> S’il n’existe pas, il sera cré</w:t>
+      </w:r>
+      <w:r>
+        <w:t>é.</w:t>
+      </w:r>
+      <w:r>
+        <w:t xml:space="preserve"> S’il existe déjà, son contenu sera remplacé.</w:t>
+      </w:r>
+    </w:p>
+    <w:p>
+      <w:r>
+        <w:t>Il affiche dans la console la liste des labels avec l’adresse correspondante</w:t>
+      </w:r>
+      <w:r>
+        <w:t xml:space="preserve"> ainsi que le code </w:t>
+      </w:r>
+      <w:r>
+        <w:t>binaire du programme. Ces informations sont inutiles pour l’exécution mais utile</w:t>
+      </w:r>
+      <w:r>
+        <w:t>s</w:t>
+      </w:r>
+      <w:r>
+        <w:t xml:space="preserve"> pour débugger le code </w:t>
+      </w:r>
+      <w:r>
+        <w:t>binaire</w:t>
+      </w:r>
+      <w:r>
+        <w:t>.</w:t>
+      </w:r>
+    </w:p>
+    <w:p/>
+    <w:p>
+      <w:r>
+        <w:t xml:space="preserve">Pour utiliser le programme </w:t>
+      </w:r>
+      <w:r>
+        <w:t xml:space="preserve">dans </w:t>
+      </w:r>
+      <w:proofErr w:type="spellStart"/>
+      <w:r>
+        <w:t>logisim</w:t>
+      </w:r>
+      <w:proofErr w:type="spellEnd"/>
+      <w:r>
+        <w:t>, il suffit de faire ‘‘clique droit ’’ sur la RAM, puis cliquer sur ‘‘</w:t>
+      </w:r>
+      <w:proofErr w:type="spellStart"/>
+      <w:r>
+        <w:t>Load</w:t>
+      </w:r>
+      <w:proofErr w:type="spellEnd"/>
+      <w:r>
+        <w:t xml:space="preserve"> Image...’’, puis sélectionner ‘‘</w:t>
+      </w:r>
+      <w:proofErr w:type="spellStart"/>
+      <w:r>
+        <w:t>fichierOUT</w:t>
+      </w:r>
+      <w:proofErr w:type="spellEnd"/>
+      <w:r>
+        <w:t>’’.</w:t>
+      </w:r>
+    </w:p>
+    <w:p/>
+    <w:p>
+      <w:pPr>
+        <w:pStyle w:val="Titre2"/>
+      </w:pPr>
+      <w:r>
+        <w:t>Syntaxe assembleur</w:t>
+      </w:r>
+    </w:p>
+    <w:p>
+      <w:r>
+        <w:t>Afin d’utiliser notre programme Java, le code assembleur doit avoir une syntaxe particulière.</w:t>
+      </w:r>
+    </w:p>
+    <w:p>
+      <w:r>
+        <w:t>Pour accéder aux 8 registres, on utilise R0, R1, …,R7.</w:t>
+      </w:r>
+    </w:p>
+    <w:p/>
+    <w:p>
+      <w:pPr>
+        <w:pStyle w:val="Paragraphedeliste"/>
+        <w:numPr>
+          <w:ilvl w:val="0"/>
+          <w:numId w:val="4"/>
+        </w:numPr>
+      </w:pPr>
+      <w:r>
+        <w:t>Les opérations UAL</w:t>
+      </w:r>
+    </w:p>
+    <w:p>
+      <w:r>
+        <w:t>Les opérations UAL doivent avoir la syntaxe suivante :</w:t>
+      </w:r>
+    </w:p>
+    <w:p>
+      <w:pPr>
+        <w:pStyle w:val="Code"/>
+      </w:pPr>
+      <w:r>
+        <w:t xml:space="preserve">OP Ra Rb </w:t>
+      </w:r>
+      <w:proofErr w:type="spellStart"/>
+      <w:r>
+        <w:t>Rc</w:t>
+      </w:r>
+      <w:proofErr w:type="spellEnd"/>
+    </w:p>
+    <w:p>
+      <w:r>
+        <w:t xml:space="preserve">Où le registre Ra reçoit le résultat de l’opération OP avec Rb = Arg1 et </w:t>
+      </w:r>
+      <w:proofErr w:type="spellStart"/>
+      <w:r>
+        <w:t>Rc</w:t>
+      </w:r>
+      <w:proofErr w:type="spellEnd"/>
+      <w:r>
+        <w:t xml:space="preserve"> = Arg2.</w:t>
+      </w:r>
+    </w:p>
+    <w:p>
+      <w:r>
+        <w:t>Les opérations UAL en mode immédiat :</w:t>
+      </w:r>
+    </w:p>
+    <w:p>
+      <w:pPr>
+        <w:pStyle w:val="Code"/>
+      </w:pPr>
+      <w:proofErr w:type="spellStart"/>
+      <w:r>
+        <w:t>OPi</w:t>
+      </w:r>
+      <w:proofErr w:type="spellEnd"/>
+      <w:r>
+        <w:t xml:space="preserve"> Ra Rb </w:t>
+      </w:r>
+      <w:proofErr w:type="spellStart"/>
+      <w:r>
+        <w:t>xxxx</w:t>
+      </w:r>
+      <w:proofErr w:type="spellEnd"/>
+    </w:p>
+    <w:p>
+      <w:r>
+        <w:t xml:space="preserve">Le registre Ra reçoit le résultat de l’opération OP en mode immédiat avec Rb = Arg1 et </w:t>
+      </w:r>
+      <w:proofErr w:type="spellStart"/>
+      <w:r>
+        <w:t>xxxx</w:t>
+      </w:r>
+      <w:proofErr w:type="spellEnd"/>
+      <w:r>
+        <w:t xml:space="preserve"> est la constante.</w:t>
+      </w:r>
+    </w:p>
+    <w:p>
+      <w:r>
+        <w:t>Les 8 opérations UAL sont utilisables en mode immédiat.</w:t>
+      </w:r>
+    </w:p>
+    <w:p>
+      <w:pPr>
+        <w:jc w:val="left"/>
+      </w:pPr>
+      <w:r>
+        <w:br w:type="page"/>
+      </w:r>
+    </w:p>
+    <w:p>
+      <w:pPr>
+        <w:pStyle w:val="Paragraphedeliste"/>
+        <w:numPr>
+          <w:ilvl w:val="0"/>
+          <w:numId w:val="4"/>
+        </w:numPr>
+      </w:pPr>
+      <w:r>
+        <w:lastRenderedPageBreak/>
+        <w:t>Les opérations MEM</w:t>
+      </w:r>
+    </w:p>
+    <w:p/>
+    <w:p>
+      <w:pPr>
+        <w:pStyle w:val="Code"/>
+      </w:pPr>
+      <w:r>
+        <w:t>LD Ra Rb</w:t>
+      </w:r>
+    </w:p>
+    <w:p>
+      <w:r>
+        <w:t>Stocke la valeur à l'adresse [Rb] de la RAM dans</w:t>
+      </w:r>
+      <w:r>
+        <w:t xml:space="preserve"> le registre</w:t>
+      </w:r>
+      <w:r>
+        <w:t xml:space="preserve"> Ra</w:t>
+      </w:r>
+    </w:p>
+    <w:p/>
+    <w:p>
+      <w:pPr>
+        <w:pStyle w:val="Code"/>
+      </w:pPr>
+      <w:proofErr w:type="spellStart"/>
+      <w:r>
+        <w:t>LDai</w:t>
+      </w:r>
+      <w:proofErr w:type="spellEnd"/>
+      <w:r>
+        <w:t xml:space="preserve"> Ra </w:t>
+      </w:r>
+      <w:proofErr w:type="spellStart"/>
+      <w:r>
+        <w:t>xxxx</w:t>
+      </w:r>
+      <w:proofErr w:type="spellEnd"/>
+    </w:p>
+    <w:p>
+      <w:r>
+        <w:t xml:space="preserve">Stocke la valeur à l'adresse </w:t>
+      </w:r>
+      <w:proofErr w:type="spellStart"/>
+      <w:r>
+        <w:rPr>
+          <w:rStyle w:val="CodeCar"/>
+        </w:rPr>
+        <w:t>xxxx</w:t>
+      </w:r>
+      <w:proofErr w:type="spellEnd"/>
+      <w:r>
+        <w:t xml:space="preserve"> de la RAM dans</w:t>
+      </w:r>
+      <w:r>
+        <w:t xml:space="preserve"> le registre</w:t>
+      </w:r>
+      <w:r>
+        <w:t xml:space="preserve"> Ra</w:t>
+      </w:r>
+    </w:p>
+    <w:p/>
+    <w:p>
+      <w:pPr>
+        <w:pStyle w:val="Code"/>
+      </w:pPr>
+      <w:proofErr w:type="spellStart"/>
+      <w:r>
+        <w:t>LDvi</w:t>
+      </w:r>
+      <w:proofErr w:type="spellEnd"/>
+      <w:r>
+        <w:t xml:space="preserve"> Ra </w:t>
+      </w:r>
+      <w:proofErr w:type="spellStart"/>
+      <w:r>
+        <w:t>xxxx</w:t>
+      </w:r>
+      <w:proofErr w:type="spellEnd"/>
+    </w:p>
+    <w:p>
+      <w:r>
+        <w:t xml:space="preserve">Stocke </w:t>
+      </w:r>
+      <w:proofErr w:type="spellStart"/>
+      <w:r>
+        <w:rPr>
+          <w:rStyle w:val="CodeCar"/>
+        </w:rPr>
+        <w:t>xxxx</w:t>
+      </w:r>
+      <w:proofErr w:type="spellEnd"/>
+      <w:r>
+        <w:t xml:space="preserve"> dans</w:t>
+      </w:r>
+      <w:r>
+        <w:t xml:space="preserve"> le registre</w:t>
+      </w:r>
+      <w:r>
+        <w:t xml:space="preserve"> Ra</w:t>
+      </w:r>
+    </w:p>
+    <w:p/>
+    <w:p>
+      <w:pPr>
+        <w:pStyle w:val="Code"/>
+      </w:pPr>
+      <w:r>
+        <w:t>ST Ra Rb</w:t>
+      </w:r>
+    </w:p>
+    <w:p>
+      <w:r>
+        <w:t>Stocke</w:t>
+      </w:r>
+      <w:r>
+        <w:t xml:space="preserve"> la valeur du registre</w:t>
+      </w:r>
+      <w:r>
+        <w:t xml:space="preserve"> Ra à l'adresse [Rb] de la RAM</w:t>
+      </w:r>
+    </w:p>
+    <w:p>
+      <w:pPr>
+        <w:pStyle w:val="Code"/>
+      </w:pPr>
+      <w:proofErr w:type="spellStart"/>
+      <w:r>
+        <w:t>STai</w:t>
+      </w:r>
+      <w:proofErr w:type="spellEnd"/>
+      <w:r>
+        <w:t xml:space="preserve"> Ra </w:t>
+      </w:r>
+      <w:proofErr w:type="spellStart"/>
+      <w:r>
+        <w:t>xxxx</w:t>
+      </w:r>
+      <w:proofErr w:type="spellEnd"/>
+    </w:p>
+    <w:p>
+      <w:r>
+        <w:t>Stocke</w:t>
+      </w:r>
+      <w:r>
+        <w:t xml:space="preserve"> la valeur du registre</w:t>
+      </w:r>
+      <w:r>
+        <w:t xml:space="preserve"> Ra à l'adresse </w:t>
+      </w:r>
+      <w:proofErr w:type="spellStart"/>
+      <w:r>
+        <w:rPr>
+          <w:rStyle w:val="CodeCar"/>
+        </w:rPr>
+        <w:t>xxxx</w:t>
+      </w:r>
+      <w:proofErr w:type="spellEnd"/>
+      <w:r>
+        <w:t xml:space="preserve"> de la RAM</w:t>
+      </w:r>
+    </w:p>
+    <w:p/>
+    <w:p>
+      <w:pPr>
+        <w:pStyle w:val="Paragraphedeliste"/>
+        <w:numPr>
+          <w:ilvl w:val="0"/>
+          <w:numId w:val="4"/>
+        </w:numPr>
+      </w:pPr>
+      <w:r>
+        <w:t>Les opérations CTRL</w:t>
+      </w:r>
+    </w:p>
+    <w:p>
+      <w:r>
+        <w:t xml:space="preserve">Pour toutes les opérations CTRL, la constante </w:t>
+      </w:r>
+      <w:proofErr w:type="spellStart"/>
+      <w:r>
+        <w:rPr>
+          <w:rStyle w:val="CodeCar"/>
+        </w:rPr>
+        <w:t>xxxx</w:t>
+      </w:r>
+      <w:proofErr w:type="spellEnd"/>
+      <w:r>
+        <w:t xml:space="preserve"> qui est une adresse peut être remplacée par un label.</w:t>
+      </w:r>
+    </w:p>
+    <w:p/>
+    <w:p>
+      <w:pPr>
+        <w:pStyle w:val="Code"/>
+      </w:pPr>
+      <w:r>
+        <w:t xml:space="preserve">JEQU Ra Rb </w:t>
+      </w:r>
+      <w:proofErr w:type="spellStart"/>
+      <w:r>
+        <w:t>xxxx</w:t>
+      </w:r>
+      <w:proofErr w:type="spellEnd"/>
+    </w:p>
+    <w:p>
+      <w:r>
+        <w:t xml:space="preserve">Va à l'adresse </w:t>
+      </w:r>
+      <w:proofErr w:type="spellStart"/>
+      <w:r>
+        <w:t>xxxx</w:t>
+      </w:r>
+      <w:proofErr w:type="spellEnd"/>
+      <w:r>
+        <w:t xml:space="preserve"> si Ra </w:t>
+      </w:r>
+      <m:oMath>
+        <m:r>
+          <w:rPr>
+            <w:rFonts w:ascii="Cambria Math" w:hAnsi="Cambria Math"/>
+          </w:rPr>
+          <m:t>=</m:t>
+        </m:r>
+      </m:oMath>
+      <w:r>
+        <w:t xml:space="preserve"> Rb</w:t>
+      </w:r>
+      <w:r>
+        <w:t>.</w:t>
+      </w:r>
+    </w:p>
+    <w:p/>
+    <w:p>
+      <w:pPr>
+        <w:pStyle w:val="Code"/>
+      </w:pPr>
+      <w:r>
+        <w:t xml:space="preserve">JNEQ Ra Rb </w:t>
+      </w:r>
+      <w:proofErr w:type="spellStart"/>
+      <w:r>
+        <w:t>xxxx</w:t>
+      </w:r>
+      <w:proofErr w:type="spellEnd"/>
+    </w:p>
+    <w:p>
+      <w:r>
+        <w:t xml:space="preserve">Va à l'adresse </w:t>
+      </w:r>
+      <w:proofErr w:type="spellStart"/>
+      <w:r>
+        <w:t>xxxx</w:t>
+      </w:r>
+      <w:proofErr w:type="spellEnd"/>
+      <w:r>
+        <w:t xml:space="preserve"> si Ra </w:t>
+      </w:r>
+      <m:oMath>
+        <m:r>
+          <w:rPr>
+            <w:rFonts w:ascii="Cambria Math" w:hAnsi="Cambria Math"/>
+          </w:rPr>
+          <m:t>≠</m:t>
+        </m:r>
+      </m:oMath>
+      <w:r>
+        <w:t xml:space="preserve"> Rb</w:t>
+      </w:r>
+      <w:r>
+        <w:t>.</w:t>
+      </w:r>
+    </w:p>
+    <w:p/>
+    <w:p>
+      <w:pPr>
+        <w:pStyle w:val="Code"/>
+      </w:pPr>
+      <w:r>
+        <w:t xml:space="preserve">JPET Ra Rb </w:t>
+      </w:r>
+      <w:proofErr w:type="spellStart"/>
+      <w:r>
+        <w:t>xxxx</w:t>
+      </w:r>
+      <w:proofErr w:type="spellEnd"/>
+    </w:p>
+    <w:p>
+      <w:r>
+        <w:t xml:space="preserve">Va à l'adresse </w:t>
+      </w:r>
+      <w:proofErr w:type="spellStart"/>
+      <w:r>
+        <w:t>xxxx</w:t>
+      </w:r>
+      <w:proofErr w:type="spellEnd"/>
+      <w:r>
+        <w:t xml:space="preserve"> si Ra </w:t>
+      </w:r>
+      <m:oMath>
+        <m:r>
+          <w:rPr>
+            <w:rFonts w:ascii="Cambria Math" w:hAnsi="Cambria Math"/>
+          </w:rPr>
+          <m:t>&lt;</m:t>
+        </m:r>
+      </m:oMath>
+      <w:r>
+        <w:t xml:space="preserve"> Rb</w:t>
+      </w:r>
+      <w:r>
+        <w:t>.</w:t>
+      </w:r>
+    </w:p>
+    <w:p/>
+    <w:p>
+      <w:pPr>
+        <w:pStyle w:val="Code"/>
+      </w:pPr>
+      <w:r>
+        <w:t xml:space="preserve">JGRA Ra Rb </w:t>
+      </w:r>
+      <w:proofErr w:type="spellStart"/>
+      <w:r>
+        <w:t>xxxx</w:t>
+      </w:r>
+      <w:proofErr w:type="spellEnd"/>
+    </w:p>
+    <w:p>
+      <w:r>
+        <w:t xml:space="preserve">Va à l'adresse </w:t>
+      </w:r>
+      <w:proofErr w:type="spellStart"/>
+      <w:r>
+        <w:t>xxxx</w:t>
+      </w:r>
+      <w:proofErr w:type="spellEnd"/>
+      <w:r>
+        <w:t xml:space="preserve"> si Ra </w:t>
+      </w:r>
+      <m:oMath>
+        <m:r>
+          <w:rPr>
+            <w:rFonts w:ascii="Cambria Math" w:hAnsi="Cambria Math"/>
+          </w:rPr>
+          <m:t>&gt;</m:t>
+        </m:r>
+      </m:oMath>
+      <w:r>
+        <w:t xml:space="preserve"> Rb</w:t>
+      </w:r>
+      <w:r>
+        <w:t>.</w:t>
+      </w:r>
+    </w:p>
+    <w:p/>
+    <w:p>
+      <w:pPr>
+        <w:pStyle w:val="Code"/>
+      </w:pPr>
+      <w:r>
+        <w:lastRenderedPageBreak/>
+        <w:t xml:space="preserve">JMP </w:t>
+      </w:r>
+      <w:proofErr w:type="spellStart"/>
+      <w:r>
+        <w:t>xxxx</w:t>
+      </w:r>
+      <w:proofErr w:type="spellEnd"/>
+    </w:p>
+    <w:p>
+      <w:r>
+        <w:t xml:space="preserve">Saute à l’adresse </w:t>
+      </w:r>
+      <w:proofErr w:type="spellStart"/>
+      <w:r>
+        <w:t>xxxx</w:t>
+      </w:r>
+      <w:proofErr w:type="spellEnd"/>
+      <w:r>
+        <w:t>.</w:t>
+      </w:r>
+    </w:p>
+    <w:p>
+      <w:pPr>
+        <w:pStyle w:val="Code"/>
+      </w:pPr>
+      <w:r>
+        <w:t xml:space="preserve">CALL </w:t>
+      </w:r>
+      <w:proofErr w:type="spellStart"/>
+      <w:r>
+        <w:t>xxxx</w:t>
+      </w:r>
+      <w:proofErr w:type="spellEnd"/>
+    </w:p>
+    <w:p>
+      <w:r>
+        <w:t xml:space="preserve">Appelle la fonction à l’adresse </w:t>
+      </w:r>
+      <w:proofErr w:type="spellStart"/>
+      <w:r>
+        <w:t>xxxx</w:t>
+      </w:r>
+      <w:proofErr w:type="spellEnd"/>
+      <w:r>
+        <w:t>.</w:t>
+      </w:r>
+    </w:p>
+    <w:p>
+      <w:pPr>
+        <w:pStyle w:val="Code"/>
+      </w:pPr>
+      <w:r>
+        <w:t>RET</w:t>
+      </w:r>
+    </w:p>
+    <w:p>
+      <w:r>
+        <w:t>Retourne d’une fonction.</w:t>
+      </w:r>
+    </w:p>
+    <w:p/>
+    <w:p/>
+    <w:p>
+      <w:r>
+        <w:t xml:space="preserve">Enfin, on peut utiliser une instruction qui n’est pas un opcode : l’instruction </w:t>
+      </w:r>
+      <w:r>
+        <w:rPr>
+          <w:rStyle w:val="CodeCar"/>
+        </w:rPr>
+        <w:t>STOP</w:t>
+      </w:r>
+      <w:r>
+        <w:t>.</w:t>
+      </w:r>
+      <w:r>
+        <w:t xml:space="preserve"> L</w:t>
+      </w:r>
+      <w:r>
+        <w:t xml:space="preserve">ors de la traduction en binaire, si l’instruction </w:t>
+      </w:r>
+      <w:r>
+        <w:rPr>
+          <w:rStyle w:val="CodeCar"/>
+        </w:rPr>
+        <w:t>STOP</w:t>
+      </w:r>
+      <w:r>
+        <w:t xml:space="preserve"> se situe à l’adresse </w:t>
+      </w:r>
+      <w:r>
+        <w:rPr>
+          <w:rStyle w:val="CodeCar"/>
+        </w:rPr>
+        <w:t>A</w:t>
+      </w:r>
+      <w:r>
+        <w:rPr>
+          <w:rFonts w:eastAsiaTheme="minorEastAsia"/>
+        </w:rPr>
+        <w:t xml:space="preserve">, alors elle est remplacée par </w:t>
+      </w:r>
+      <w:r>
+        <w:rPr>
+          <w:rStyle w:val="CodeCar"/>
+        </w:rPr>
+        <w:t>JMP</w:t>
+      </w:r>
+      <w:r>
+        <w:rPr>
+          <w:rStyle w:val="CodeCar"/>
+        </w:rPr>
+        <w:t xml:space="preserve"> </w:t>
+      </w:r>
+      <w:r>
+        <w:rPr>
+          <w:rStyle w:val="CodeCar"/>
+        </w:rPr>
+        <w:t>A</w:t>
+      </w:r>
+      <w:r>
+        <w:rPr>
+          <w:rFonts w:eastAsiaTheme="minorEastAsia"/>
+        </w:rPr>
+        <w:t>.</w:t>
+      </w:r>
+    </w:p>
+    <w:p>
+      <w:r>
+        <w:t>Pour finir, i</w:t>
+      </w:r>
+      <w:r>
+        <w:t>l y a quelques restrictions :</w:t>
+      </w:r>
+    </w:p>
+    <w:p>
+      <w:pPr>
+        <w:pStyle w:val="Paragraphedeliste"/>
+        <w:numPr>
+          <w:ilvl w:val="0"/>
+          <w:numId w:val="3"/>
+        </w:numPr>
+      </w:pPr>
+      <w:r>
+        <w:t>Un</w:t>
+      </w:r>
+      <w:r>
+        <w:t xml:space="preserve"> label ne peut pas être seul sur une ligne</w:t>
+      </w:r>
+      <w:r>
+        <w:t>,</w:t>
+      </w:r>
+    </w:p>
+    <w:p>
+      <w:pPr>
+        <w:pStyle w:val="Paragraphedeliste"/>
+        <w:numPr>
+          <w:ilvl w:val="0"/>
+          <w:numId w:val="3"/>
+        </w:numPr>
+      </w:pPr>
+      <w:r>
+        <w:t>Un</w:t>
+      </w:r>
+      <w:r>
+        <w:t xml:space="preserve"> label ne peut pas avoir le même nom qu’une instruction ou qu’un registre</w:t>
+      </w:r>
+      <w:r>
+        <w:t>,</w:t>
+      </w:r>
+    </w:p>
+    <w:p>
+      <w:pPr>
+        <w:pStyle w:val="Paragraphedeliste"/>
+        <w:numPr>
+          <w:ilvl w:val="0"/>
+          <w:numId w:val="3"/>
+        </w:numPr>
+      </w:pPr>
+      <w:r>
+        <w:t>Les constantes sont toujours écrites en hexadécimal.</w:t>
+      </w:r>
+    </w:p>
     <w:p/>
     <w:sectPr>
       <w:pgSz w:w="11906" w:h="16838"/>
@@ -3465,7 +5136,7 @@
   <w:abstractNum w:abstractNumId="1" w15:restartNumberingAfterBreak="0">
     <w:nsid w:val="10537E62"/>
     <w:multiLevelType w:val="hybridMultilevel"/>
-    <w:tmpl w:val="4E08E632"/>
+    <w:tmpl w:val="0F8A883A"/>
     <w:lvl w:ilvl="0" w:tplc="7F44C88C">
       <w:start w:val="101"/>
       <w:numFmt w:val="bullet"/>
@@ -3478,16 +5149,16 @@
         <w:rFonts w:ascii="Calibri" w:eastAsiaTheme="minorHAnsi" w:hAnsi="Calibri" w:cs="Calibri" w:hint="default"/>
       </w:rPr>
     </w:lvl>
-    <w:lvl w:ilvl="1" w:tplc="040C0003" w:tentative="1">
-      <w:start w:val="1"/>
+    <w:lvl w:ilvl="1" w:tplc="7F44C88C">
+      <w:start w:val="101"/>
       <w:numFmt w:val="bullet"/>
-      <w:lvlText w:val="o"/>
+      <w:lvlText w:val="-"/>
       <w:lvlJc w:val="left"/>
       <w:pPr>
         <w:ind w:left="1440" w:hanging="360"/>
       </w:pPr>
       <w:rPr>
-        <w:rFonts w:ascii="Courier New" w:hAnsi="Courier New" w:cs="Courier New" w:hint="default"/>
+        <w:rFonts w:ascii="Calibri" w:eastAsiaTheme="minorHAnsi" w:hAnsi="Calibri" w:cs="Calibri" w:hint="default"/>
       </w:rPr>
     </w:lvl>
     <w:lvl w:ilvl="2" w:tplc="040C0005" w:tentative="1">
@@ -3576,6 +5247,142 @@
     </w:lvl>
   </w:abstractNum>
   <w:abstractNum w:abstractNumId="2" w15:restartNumberingAfterBreak="0">
+    <w:nsid w:val="324407F3"/>
+    <w:multiLevelType w:val="hybridMultilevel"/>
+    <w:tmpl w:val="F0605CB8"/>
+    <w:lvl w:ilvl="0" w:tplc="8A16D5FC">
+      <w:start w:val="1"/>
+      <w:numFmt w:val="lowerLetter"/>
+      <w:pStyle w:val="Titre2"/>
+      <w:lvlText w:val="%1."/>
+      <w:lvlJc w:val="left"/>
+      <w:pPr>
+        <w:ind w:left="1068" w:hanging="360"/>
+      </w:pPr>
+      <w:rPr>
+        <w:rFonts w:cs="Times New Roman"/>
+        <w:b w:val="0"/>
+        <w:bCs w:val="0"/>
+        <w:i w:val="0"/>
+        <w:iCs w:val="0"/>
+        <w:caps w:val="0"/>
+        <w:smallCaps w:val="0"/>
+        <w:strike w:val="0"/>
+        <w:dstrike w:val="0"/>
+        <w:outline w:val="0"/>
+        <w:shadow w:val="0"/>
+        <w:emboss w:val="0"/>
+        <w:imprint w:val="0"/>
+        <w:noProof w:val="0"/>
+        <w:vanish w:val="0"/>
+        <w:spacing w:val="0"/>
+        <w:kern w:val="0"/>
+        <w:position w:val="0"/>
+        <w:u w:val="none"/>
+        <w:effect w:val="none"/>
+        <w:vertAlign w:val="baseline"/>
+        <w:em w:val="none"/>
+        <w:specVanish w:val="0"/>
+        <w14:glow w14:rad="0">
+          <w14:srgbClr w14:val="000000"/>
+        </w14:glow>
+        <w14:shadow w14:blurRad="0" w14:dist="0" w14:dir="0" w14:sx="0" w14:sy="0" w14:kx="0" w14:ky="0" w14:algn="none">
+          <w14:srgbClr w14:val="000000"/>
+        </w14:shadow>
+        <w14:reflection w14:blurRad="0" w14:stA="0" w14:stPos="0" w14:endA="0" w14:endPos="0" w14:dist="0" w14:dir="0" w14:fadeDir="0" w14:sx="0" w14:sy="0" w14:kx="0" w14:ky="0" w14:algn="none"/>
+        <w14:textOutline w14:w="0" w14:cap="rnd" w14:cmpd="sng" w14:algn="ctr">
+          <w14:noFill/>
+          <w14:prstDash w14:val="solid"/>
+          <w14:bevel/>
+        </w14:textOutline>
+        <w14:scene3d>
+          <w14:camera w14:prst="orthographicFront"/>
+          <w14:lightRig w14:rig="threePt" w14:dir="t">
+            <w14:rot w14:lat="0" w14:lon="0" w14:rev="0"/>
+          </w14:lightRig>
+        </w14:scene3d>
+        <w14:props3d w14:extrusionH="0" w14:contourW="0" w14:prstMaterial="none"/>
+        <w14:ligatures w14:val="none"/>
+        <w14:numForm w14:val="default"/>
+        <w14:numSpacing w14:val="default"/>
+        <w14:stylisticSets/>
+        <w14:cntxtAlts w14:val="0"/>
+      </w:rPr>
+    </w:lvl>
+    <w:lvl w:ilvl="1" w:tplc="040C0019" w:tentative="1">
+      <w:start w:val="1"/>
+      <w:numFmt w:val="lowerLetter"/>
+      <w:lvlText w:val="%2."/>
+      <w:lvlJc w:val="left"/>
+      <w:pPr>
+        <w:ind w:left="1788" w:hanging="360"/>
+      </w:pPr>
+    </w:lvl>
+    <w:lvl w:ilvl="2" w:tplc="040C001B" w:tentative="1">
+      <w:start w:val="1"/>
+      <w:numFmt w:val="lowerRoman"/>
+      <w:lvlText w:val="%3."/>
+      <w:lvlJc w:val="right"/>
+      <w:pPr>
+        <w:ind w:left="2508" w:hanging="180"/>
+      </w:pPr>
+    </w:lvl>
+    <w:lvl w:ilvl="3" w:tplc="040C000F" w:tentative="1">
+      <w:start w:val="1"/>
+      <w:numFmt w:val="decimal"/>
+      <w:lvlText w:val="%4."/>
+      <w:lvlJc w:val="left"/>
+      <w:pPr>
+        <w:ind w:left="3228" w:hanging="360"/>
+      </w:pPr>
+    </w:lvl>
+    <w:lvl w:ilvl="4" w:tplc="040C0019" w:tentative="1">
+      <w:start w:val="1"/>
+      <w:numFmt w:val="lowerLetter"/>
+      <w:lvlText w:val="%5."/>
+      <w:lvlJc w:val="left"/>
+      <w:pPr>
+        <w:ind w:left="3948" w:hanging="360"/>
+      </w:pPr>
+    </w:lvl>
+    <w:lvl w:ilvl="5" w:tplc="040C001B" w:tentative="1">
+      <w:start w:val="1"/>
+      <w:numFmt w:val="lowerRoman"/>
+      <w:lvlText w:val="%6."/>
+      <w:lvlJc w:val="right"/>
+      <w:pPr>
+        <w:ind w:left="4668" w:hanging="180"/>
+      </w:pPr>
+    </w:lvl>
+    <w:lvl w:ilvl="6" w:tplc="040C000F" w:tentative="1">
+      <w:start w:val="1"/>
+      <w:numFmt w:val="decimal"/>
+      <w:lvlText w:val="%7."/>
+      <w:lvlJc w:val="left"/>
+      <w:pPr>
+        <w:ind w:left="5388" w:hanging="360"/>
+      </w:pPr>
+    </w:lvl>
+    <w:lvl w:ilvl="7" w:tplc="040C0019" w:tentative="1">
+      <w:start w:val="1"/>
+      <w:numFmt w:val="lowerLetter"/>
+      <w:lvlText w:val="%8."/>
+      <w:lvlJc w:val="left"/>
+      <w:pPr>
+        <w:ind w:left="6108" w:hanging="360"/>
+      </w:pPr>
+    </w:lvl>
+    <w:lvl w:ilvl="8" w:tplc="040C001B" w:tentative="1">
+      <w:start w:val="1"/>
+      <w:numFmt w:val="lowerRoman"/>
+      <w:lvlText w:val="%9."/>
+      <w:lvlJc w:val="right"/>
+      <w:pPr>
+        <w:ind w:left="6828" w:hanging="180"/>
+      </w:pPr>
+    </w:lvl>
+  </w:abstractNum>
+  <w:abstractNum w:abstractNumId="3" w15:restartNumberingAfterBreak="0">
     <w:nsid w:val="4931236C"/>
     <w:multiLevelType w:val="multilevel"/>
     <w:tmpl w:val="1AEA0AB0"/>
@@ -3689,7 +5496,7 @@
       </w:pPr>
     </w:lvl>
   </w:abstractNum>
-  <w:abstractNum w:abstractNumId="3" w15:restartNumberingAfterBreak="0">
+  <w:abstractNum w:abstractNumId="4" w15:restartNumberingAfterBreak="0">
     <w:nsid w:val="5D65480C"/>
     <w:multiLevelType w:val="hybridMultilevel"/>
     <w:tmpl w:val="9E7EB584"/>
@@ -3705,7 +5512,7 @@
         <w:rFonts w:ascii="Symbol" w:eastAsiaTheme="minorHAnsi" w:hAnsi="Symbol" w:cstheme="minorBidi" w:hint="default"/>
       </w:rPr>
     </w:lvl>
-    <w:lvl w:ilvl="1" w:tplc="040C0003" w:tentative="1">
+    <w:lvl w:ilvl="1" w:tplc="040C0003">
       <w:start w:val="1"/>
       <w:numFmt w:val="bullet"/>
       <w:lvlText w:val="o"/>
@@ -3717,7 +5524,7 @@
         <w:rFonts w:ascii="Courier New" w:hAnsi="Courier New" w:cs="Courier New" w:hint="default"/>
       </w:rPr>
     </w:lvl>
-    <w:lvl w:ilvl="2" w:tplc="040C0005" w:tentative="1">
+    <w:lvl w:ilvl="2" w:tplc="040C0005">
       <w:start w:val="1"/>
       <w:numFmt w:val="bullet"/>
       <w:lvlText w:val=""/>
@@ -3806,13 +5613,28 @@
     <w:abstractNumId w:val="0"/>
   </w:num>
   <w:num w:numId="2">
-    <w:abstractNumId w:val="2"/>
+    <w:abstractNumId w:val="3"/>
   </w:num>
   <w:num w:numId="3">
     <w:abstractNumId w:val="1"/>
   </w:num>
   <w:num w:numId="4">
-    <w:abstractNumId w:val="3"/>
+    <w:abstractNumId w:val="4"/>
+  </w:num>
+  <w:num w:numId="5">
+    <w:abstractNumId w:val="2"/>
+  </w:num>
+  <w:num w:numId="6">
+    <w:abstractNumId w:val="2"/>
+    <w:lvlOverride w:ilvl="0">
+      <w:startOverride w:val="1"/>
+    </w:lvlOverride>
+  </w:num>
+  <w:num w:numId="7">
+    <w:abstractNumId w:val="2"/>
+    <w:lvlOverride w:ilvl="0">
+      <w:startOverride w:val="1"/>
+    </w:lvlOverride>
   </w:num>
 </w:numbering>
 </file>
@@ -4254,10 +6076,13 @@
     <w:uiPriority w:val="9"/>
     <w:unhideWhenUsed/>
     <w:qFormat/>
-    <w:rsid w:val="007F3B78"/>
+    <w:rsid w:val="009D4493"/>
     <w:pPr>
       <w:keepNext/>
       <w:keepLines/>
+      <w:numPr>
+        <w:numId w:val="5"/>
+      </w:numPr>
       <w:spacing w:before="40" w:after="0"/>
       <w:outlineLvl w:val="1"/>
     </w:pPr>
@@ -4689,7 +6514,7 @@
     <w:basedOn w:val="Policepardfaut"/>
     <w:link w:val="Titre2"/>
     <w:uiPriority w:val="9"/>
-    <w:rsid w:val="007F3B78"/>
+    <w:rsid w:val="009D4493"/>
     <w:rPr>
       <w:rFonts w:asciiTheme="majorHAnsi" w:eastAsiaTheme="majorEastAsia" w:hAnsiTheme="majorHAnsi" w:cstheme="majorBidi"/>
       <w:color w:val="2F5496" w:themeColor="accent1" w:themeShade="BF"/>
@@ -4884,7 +6709,6 @@
     <w:basedOn w:val="Normal"/>
     <w:link w:val="PrformatHTMLCar"/>
     <w:uiPriority w:val="99"/>
-    <w:semiHidden/>
     <w:unhideWhenUsed/>
     <w:rsid w:val="007C1A55"/>
     <w:pPr>
@@ -4921,13 +6745,34 @@
     <w:basedOn w:val="Policepardfaut"/>
     <w:link w:val="PrformatHTML"/>
     <w:uiPriority w:val="99"/>
-    <w:semiHidden/>
     <w:rsid w:val="007C1A55"/>
     <w:rPr>
       <w:rFonts w:ascii="Courier New" w:eastAsia="Times New Roman" w:hAnsi="Courier New" w:cs="Courier New"/>
       <w:sz w:val="20"/>
       <w:szCs w:val="20"/>
       <w:lang w:eastAsia="fr-FR"/>
+    </w:rPr>
+  </w:style>
+  <w:style w:type="paragraph" w:customStyle="1" w:styleId="Code">
+    <w:name w:val="Code"/>
+    <w:basedOn w:val="Normal"/>
+    <w:link w:val="CodeCar"/>
+    <w:qFormat/>
+    <w:rsid w:val="005515C9"/>
+    <w:pPr>
+      <w:jc w:val="center"/>
+    </w:pPr>
+    <w:rPr>
+      <w:rFonts w:ascii="Courier New" w:hAnsi="Courier New" w:cs="Courier New"/>
+    </w:rPr>
+  </w:style>
+  <w:style w:type="character" w:customStyle="1" w:styleId="CodeCar">
+    <w:name w:val="Code Car"/>
+    <w:basedOn w:val="Policepardfaut"/>
+    <w:link w:val="Code"/>
+    <w:rsid w:val="005515C9"/>
+    <w:rPr>
+      <w:rFonts w:ascii="Courier New" w:hAnsi="Courier New" w:cs="Courier New"/>
     </w:rPr>
   </w:style>
 </w:styles>
@@ -5226,4 +7071,16 @@
     </a:ext>
   </a:extLst>
 </a:theme>
+</file>
+
+<file path=customXml/item1.xml><?xml version="1.0" encoding="utf-8"?>
+<b:Sources xmlns:b="http://schemas.openxmlformats.org/officeDocument/2006/bibliography" xmlns="http://schemas.openxmlformats.org/officeDocument/2006/bibliography" SelectedStyle="\APASixthEditionOfficeOnline.xsl" StyleName="APA" Version="6"/>
+</file>
+
+<file path=customXml/itemProps1.xml><?xml version="1.0" encoding="utf-8"?>
+<ds:datastoreItem xmlns:ds="http://schemas.openxmlformats.org/officeDocument/2006/customXml" ds:itemID="{C1198D00-C152-4F0B-B709-12F922FD5106}">
+  <ds:schemaRefs>
+    <ds:schemaRef ds:uri="http://schemas.openxmlformats.org/officeDocument/2006/bibliography"/>
+  </ds:schemaRefs>
+</ds:datastoreItem>
 </file>
</xml_diff>

<commit_message>
In sha Allah c'est le dernier commit x)
</commit_message>
<xml_diff>
--- a/rapport.docx
+++ b/rapport.docx
@@ -12,6 +12,38 @@
       </w:r>
     </w:p>
     <w:p/>
+    <w:p>
+      <w:pPr>
+        <w:pStyle w:val="Titre1"/>
+      </w:pPr>
+      <w:r>
+        <w:t>Introduction</w:t>
+      </w:r>
+    </w:p>
+    <w:p>
+      <w:r>
+        <w:t xml:space="preserve">Voici le rapport de notre projet de Structure des Ordinateurs. Dans celui-ci nous devions réalisé un processeur basique à l’aide du logiciel </w:t>
+      </w:r>
+      <w:proofErr w:type="spellStart"/>
+      <w:r>
+        <w:t>Logism</w:t>
+      </w:r>
+      <w:proofErr w:type="spellEnd"/>
+      <w:r>
+        <w:t xml:space="preserve">. </w:t>
+      </w:r>
+      <w:r>
+        <w:t xml:space="preserve">Pour interagir avec le processeur on peut soit inséré directement dans </w:t>
+      </w:r>
+      <w:proofErr w:type="spellStart"/>
+      <w:r>
+        <w:t>Logism</w:t>
+      </w:r>
+      <w:proofErr w:type="spellEnd"/>
+      <w:r>
+        <w:t xml:space="preserve"> des instructions en binaire soit passé par notre « Traducteur » d’assembleur.</w:t>
+      </w:r>
+    </w:p>
     <w:p>
       <w:pPr>
         <w:pStyle w:val="Titre1"/>
@@ -1549,6 +1581,7 @@
                 <w:lang w:eastAsia="fr-FR"/>
               </w:rPr>
             </w:pPr>
+            <w:proofErr w:type="gramStart"/>
             <w:r>
               <w:rPr>
                 <w:rFonts w:ascii="Calibri" w:eastAsia="Times New Roman" w:hAnsi="Calibri" w:cs="Calibri"/>
@@ -1565,6 +1598,7 @@
               </w:rPr>
               <w:t>code</w:t>
             </w:r>
+            <w:proofErr w:type="gramEnd"/>
           </w:p>
         </w:tc>
         <w:tc>
@@ -1617,7 +1651,15 @@
         </m:r>
       </m:oMath>
       <w:r>
-        <w:t xml:space="preserve"> correspond à Immédiat</w:t>
+        <w:t xml:space="preserve"> </w:t>
+      </w:r>
+      <w:proofErr w:type="gramStart"/>
+      <w:r>
+        <w:t>correspond</w:t>
+      </w:r>
+      <w:proofErr w:type="gramEnd"/>
+      <w:r>
+        <w:t xml:space="preserve"> à Immédiat</w:t>
       </w:r>
       <w:r>
         <w:t> ;</w:t>
@@ -1747,9 +1789,11 @@
           <w:numId w:val="3"/>
         </w:numPr>
       </w:pPr>
+      <w:proofErr w:type="gramStart"/>
       <w:r>
         <w:t>opcode</w:t>
       </w:r>
+      <w:proofErr w:type="gramEnd"/>
     </w:p>
     <w:p>
       <w:r>
@@ -1882,6 +1926,7 @@
     </w:p>
     <w:p>
       <w:r>
+        <w:lastRenderedPageBreak/>
         <w:t>Une adresse sur 3 bits d’un des 8</w:t>
       </w:r>
       <w:r>
@@ -1931,7 +1976,6 @@
     </w:p>
     <w:p>
       <w:r>
-        <w:lastRenderedPageBreak/>
         <w:t>À noter que toutes les opérations n’utilisent pas obligatoirement les argument</w:t>
       </w:r>
       <w:r>
@@ -3454,6 +3498,7 @@
         <w:pStyle w:val="Titre2"/>
       </w:pPr>
       <w:r>
+        <w:lastRenderedPageBreak/>
         <w:t>Utilisation des opcodes</w:t>
       </w:r>
     </w:p>
@@ -3825,7 +3870,21 @@
         <w:rPr>
           <w:rFonts w:eastAsiaTheme="minorEastAsia"/>
         </w:rPr>
-        <w:t xml:space="preserve"> doit être égal à 0. L</w:t>
+        <w:t xml:space="preserve"> </w:t>
+      </w:r>
+      <w:proofErr w:type="gramStart"/>
+      <w:r>
+        <w:rPr>
+          <w:rFonts w:eastAsiaTheme="minorEastAsia"/>
+        </w:rPr>
+        <w:t>doit</w:t>
+      </w:r>
+      <w:proofErr w:type="gramEnd"/>
+      <w:r>
+        <w:rPr>
+          <w:rFonts w:eastAsiaTheme="minorEastAsia"/>
+        </w:rPr>
+        <w:t xml:space="preserve"> être égal à 0. L</w:t>
       </w:r>
       <w:r>
         <w:rPr>
@@ -3899,7 +3958,21 @@
         <w:rPr>
           <w:rFonts w:eastAsiaTheme="minorEastAsia"/>
         </w:rPr>
-        <w:t xml:space="preserve"> doit être égal à 0</w:t>
+        <w:t xml:space="preserve"> </w:t>
+      </w:r>
+      <w:proofErr w:type="gramStart"/>
+      <w:r>
+        <w:rPr>
+          <w:rFonts w:eastAsiaTheme="minorEastAsia"/>
+        </w:rPr>
+        <w:t>doit</w:t>
+      </w:r>
+      <w:proofErr w:type="gramEnd"/>
+      <w:r>
+        <w:rPr>
+          <w:rFonts w:eastAsiaTheme="minorEastAsia"/>
+        </w:rPr>
+        <w:t xml:space="preserve"> être égal à 0</w:t>
       </w:r>
       <w:r>
         <w:rPr>
@@ -4178,8 +4251,13 @@
       <w:pPr>
         <w:pStyle w:val="Code"/>
       </w:pPr>
-      <w:r>
-        <w:t>java -jar</w:t>
+      <w:proofErr w:type="gramStart"/>
+      <w:r>
+        <w:t>java</w:t>
+      </w:r>
+      <w:proofErr w:type="gramEnd"/>
+      <w:r>
+        <w:t xml:space="preserve"> -jar</w:t>
       </w:r>
       <w:r>
         <w:t xml:space="preserve"> Assembleur.jar</w:t>
@@ -4203,6 +4281,7 @@
     </w:p>
     <w:p>
       <w:proofErr w:type="spellStart"/>
+      <w:proofErr w:type="gramStart"/>
       <w:r>
         <w:rPr>
           <w:rFonts w:ascii="Courier New" w:hAnsi="Courier New" w:cs="Courier New"/>
@@ -4210,6 +4289,7 @@
         <w:t>fichierIN</w:t>
       </w:r>
       <w:proofErr w:type="spellEnd"/>
+      <w:proofErr w:type="gramEnd"/>
       <w:r>
         <w:t xml:space="preserve"> est le chemin vers le fichier </w:t>
       </w:r>
@@ -4219,6 +4299,7 @@
     </w:p>
     <w:p>
       <w:proofErr w:type="spellStart"/>
+      <w:proofErr w:type="gramStart"/>
       <w:r>
         <w:rPr>
           <w:rFonts w:ascii="Courier New" w:hAnsi="Courier New" w:cs="Courier New"/>
@@ -4226,6 +4307,7 @@
         <w:t>fichierOUT</w:t>
       </w:r>
       <w:proofErr w:type="spellEnd"/>
+      <w:proofErr w:type="gramEnd"/>
       <w:r>
         <w:t xml:space="preserve"> </w:t>
       </w:r>
@@ -4314,7 +4396,15 @@
     </w:p>
     <w:p>
       <w:r>
-        <w:t>Pour accéder aux 8 registres, on utilise R0, R1, …,R7.</w:t>
+        <w:t xml:space="preserve">Pour accéder aux 8 registres, on utilise R0, R1, </w:t>
+      </w:r>
+      <w:proofErr w:type="gramStart"/>
+      <w:r>
+        <w:t>…,R</w:t>
+      </w:r>
+      <w:proofErr w:type="gramEnd"/>
+      <w:r>
+        <w:t>7.</w:t>
       </w:r>
     </w:p>
     <w:p/>
@@ -4612,6 +4702,9 @@
       <w:proofErr w:type="spellEnd"/>
       <w:r>
         <w:t xml:space="preserve"> qui est une adresse peut être remplacée par un label.</w:t>
+      </w:r>
+      <w:r>
+        <w:t xml:space="preserve"> </w:t>
       </w:r>
     </w:p>
     <w:p/>
@@ -4965,11 +5058,25 @@
         </w:numPr>
       </w:pPr>
       <w:r>
+        <w:t>Il ne doit pas avoir d’espace entre les labels et les « : », </w:t>
+      </w:r>
+    </w:p>
+    <w:p>
+      <w:pPr>
+        <w:pStyle w:val="Paragraphedeliste"/>
+        <w:numPr>
+          <w:ilvl w:val="0"/>
+          <w:numId w:val="3"/>
+        </w:numPr>
+      </w:pPr>
+      <w:r>
         <w:t>Les constantes sont toujours écrites en hexadécimal.</w:t>
       </w:r>
     </w:p>
     <w:p/>
     <w:sectPr>
+      <w:headerReference w:type="default" r:id="rId8"/>
+      <w:footerReference w:type="default" r:id="rId9"/>
       <w:pgSz w:w="11906" w:h="16838"/>
       <w:pgMar w:top="1417" w:right="1417" w:bottom="1417" w:left="1417" w:header="708" w:footer="708" w:gutter="0"/>
       <w:cols w:space="708"/>
@@ -5004,6 +5111,54 @@
 </w:endnotes>
 </file>
 
+<file path=word/footer1.xml><?xml version="1.0" encoding="utf-8"?>
+<w:ftr xmlns:wpc="http://schemas.microsoft.com/office/word/2010/wordprocessingCanvas" xmlns:cx="http://schemas.microsoft.com/office/drawing/2014/chartex" xmlns:cx1="http://schemas.microsoft.com/office/drawing/2015/9/8/chartex" xmlns:cx2="http://schemas.microsoft.com/office/drawing/2015/10/21/chartex" xmlns:cx3="http://schemas.microsoft.com/office/drawing/2016/5/9/chartex" xmlns:cx4="http://schemas.microsoft.com/office/drawing/2016/5/10/chartex" xmlns:cx5="http://schemas.microsoft.com/office/drawing/2016/5/11/chartex" xmlns:cx6="http://schemas.microsoft.com/office/drawing/2016/5/12/chartex" xmlns:cx7="http://schemas.microsoft.com/office/drawing/2016/5/13/chartex" xmlns:cx8="http://schemas.microsoft.com/office/drawing/2016/5/14/chartex" xmlns:mc="http://schemas.openxmlformats.org/markup-compatibility/2006" xmlns:aink="http://schemas.microsoft.com/office/drawing/2016/ink" xmlns:am3d="http://schemas.microsoft.com/office/drawing/2017/model3d" xmlns:o="urn:schemas-microsoft-com:office:office" xmlns:r="http://schemas.openxmlformats.org/officeDocument/2006/relationships" xmlns:m="http://schemas.openxmlformats.org/officeDocument/2006/math" xmlns:v="urn:schemas-microsoft-com:vml" xmlns:wp14="http://schemas.microsoft.com/office/word/2010/wordprocessingDrawing" xmlns:wp="http://schemas.openxmlformats.org/drawingml/2006/wordprocessingDrawing" xmlns:w10="urn:schemas-microsoft-com:office:word" xmlns:w="http://schemas.openxmlformats.org/wordprocessingml/2006/main" xmlns:w14="http://schemas.microsoft.com/office/word/2010/wordml" xmlns:w15="http://schemas.microsoft.com/office/word/2012/wordml" xmlns:w16cex="http://schemas.microsoft.com/office/word/2018/wordml/cex" xmlns:w16cid="http://schemas.microsoft.com/office/word/2016/wordml/cid" xmlns:w16="http://schemas.microsoft.com/office/word/2018/wordml" xmlns:w16se="http://schemas.microsoft.com/office/word/2015/wordml/symex" xmlns:wpg="http://schemas.microsoft.com/office/word/2010/wordprocessingGroup" xmlns:wpi="http://schemas.microsoft.com/office/word/2010/wordprocessingInk" xmlns:wne="http://schemas.microsoft.com/office/word/2006/wordml" xmlns:wps="http://schemas.microsoft.com/office/word/2010/wordprocessingShape" mc:Ignorable="w14 w15 w16se w16cid w16 w16cex wp14">
+  <w:sdt>
+    <w:sdtPr>
+      <w:id w:val="1618402153"/>
+      <w:docPartObj>
+        <w:docPartGallery w:val="Page Numbers (Bottom of Page)"/>
+        <w:docPartUnique/>
+      </w:docPartObj>
+    </w:sdtPr>
+    <w:sdtContent>
+      <w:p>
+        <w:pPr>
+          <w:pStyle w:val="Pieddepage"/>
+          <w:jc w:val="right"/>
+        </w:pPr>
+        <w:r>
+          <w:fldChar w:fldCharType="begin"/>
+        </w:r>
+        <w:r>
+          <w:instrText>PAGE   \* MERGEFORMAT</w:instrText>
+        </w:r>
+        <w:r>
+          <w:fldChar w:fldCharType="separate"/>
+        </w:r>
+        <w:r>
+          <w:t>2</w:t>
+        </w:r>
+        <w:r>
+          <w:fldChar w:fldCharType="end"/>
+        </w:r>
+        <w:r>
+          <w:t>/</w:t>
+        </w:r>
+        <w:r>
+          <w:t>7</w:t>
+        </w:r>
+      </w:p>
+    </w:sdtContent>
+  </w:sdt>
+  <w:p>
+    <w:pPr>
+      <w:pStyle w:val="Pieddepage"/>
+    </w:pPr>
+  </w:p>
+</w:ftr>
+</file>
+
 <file path=word/footnotes.xml><?xml version="1.0" encoding="utf-8"?>
 <w:footnotes xmlns:wpc="http://schemas.microsoft.com/office/word/2010/wordprocessingCanvas" xmlns:cx="http://schemas.microsoft.com/office/drawing/2014/chartex" xmlns:cx1="http://schemas.microsoft.com/office/drawing/2015/9/8/chartex" xmlns:cx2="http://schemas.microsoft.com/office/drawing/2015/10/21/chartex" xmlns:cx3="http://schemas.microsoft.com/office/drawing/2016/5/9/chartex" xmlns:cx4="http://schemas.microsoft.com/office/drawing/2016/5/10/chartex" xmlns:cx5="http://schemas.microsoft.com/office/drawing/2016/5/11/chartex" xmlns:cx6="http://schemas.microsoft.com/office/drawing/2016/5/12/chartex" xmlns:cx7="http://schemas.microsoft.com/office/drawing/2016/5/13/chartex" xmlns:cx8="http://schemas.microsoft.com/office/drawing/2016/5/14/chartex" xmlns:mc="http://schemas.openxmlformats.org/markup-compatibility/2006" xmlns:aink="http://schemas.microsoft.com/office/drawing/2016/ink" xmlns:am3d="http://schemas.microsoft.com/office/drawing/2017/model3d" xmlns:o="urn:schemas-microsoft-com:office:office" xmlns:r="http://schemas.openxmlformats.org/officeDocument/2006/relationships" xmlns:m="http://schemas.openxmlformats.org/officeDocument/2006/math" xmlns:v="urn:schemas-microsoft-com:vml" xmlns:wp14="http://schemas.microsoft.com/office/word/2010/wordprocessingDrawing" xmlns:wp="http://schemas.openxmlformats.org/drawingml/2006/wordprocessingDrawing" xmlns:w10="urn:schemas-microsoft-com:office:word" xmlns:w="http://schemas.openxmlformats.org/wordprocessingml/2006/main" xmlns:w14="http://schemas.microsoft.com/office/word/2010/wordml" xmlns:w15="http://schemas.microsoft.com/office/word/2012/wordml" xmlns:w16cex="http://schemas.microsoft.com/office/word/2018/wordml/cex" xmlns:w16cid="http://schemas.microsoft.com/office/word/2016/wordml/cid" xmlns:w16="http://schemas.microsoft.com/office/word/2018/wordml" xmlns:w16se="http://schemas.microsoft.com/office/word/2015/wordml/symex" xmlns:wpg="http://schemas.microsoft.com/office/word/2010/wordprocessingGroup" xmlns:wpi="http://schemas.microsoft.com/office/word/2010/wordprocessingInk" xmlns:wne="http://schemas.microsoft.com/office/word/2006/wordml" xmlns:wps="http://schemas.microsoft.com/office/word/2010/wordprocessingShape" mc:Ignorable="w14 w15 w16se w16cid w16 w16cex wp14">
   <w:footnote w:type="separator" w:id="-1">
@@ -5043,6 +5198,77 @@
     </w:p>
   </w:footnote>
 </w:footnotes>
+</file>
+
+<file path=word/header1.xml><?xml version="1.0" encoding="utf-8"?>
+<w:hdr xmlns:wpc="http://schemas.microsoft.com/office/word/2010/wordprocessingCanvas" xmlns:cx="http://schemas.microsoft.com/office/drawing/2014/chartex" xmlns:cx1="http://schemas.microsoft.com/office/drawing/2015/9/8/chartex" xmlns:cx2="http://schemas.microsoft.com/office/drawing/2015/10/21/chartex" xmlns:cx3="http://schemas.microsoft.com/office/drawing/2016/5/9/chartex" xmlns:cx4="http://schemas.microsoft.com/office/drawing/2016/5/10/chartex" xmlns:cx5="http://schemas.microsoft.com/office/drawing/2016/5/11/chartex" xmlns:cx6="http://schemas.microsoft.com/office/drawing/2016/5/12/chartex" xmlns:cx7="http://schemas.microsoft.com/office/drawing/2016/5/13/chartex" xmlns:cx8="http://schemas.microsoft.com/office/drawing/2016/5/14/chartex" xmlns:mc="http://schemas.openxmlformats.org/markup-compatibility/2006" xmlns:aink="http://schemas.microsoft.com/office/drawing/2016/ink" xmlns:am3d="http://schemas.microsoft.com/office/drawing/2017/model3d" xmlns:o="urn:schemas-microsoft-com:office:office" xmlns:r="http://schemas.openxmlformats.org/officeDocument/2006/relationships" xmlns:m="http://schemas.openxmlformats.org/officeDocument/2006/math" xmlns:v="urn:schemas-microsoft-com:vml" xmlns:wp14="http://schemas.microsoft.com/office/word/2010/wordprocessingDrawing" xmlns:wp="http://schemas.openxmlformats.org/drawingml/2006/wordprocessingDrawing" xmlns:w10="urn:schemas-microsoft-com:office:word" xmlns:w="http://schemas.openxmlformats.org/wordprocessingml/2006/main" xmlns:w14="http://schemas.microsoft.com/office/word/2010/wordml" xmlns:w15="http://schemas.microsoft.com/office/word/2012/wordml" xmlns:w16cex="http://schemas.microsoft.com/office/word/2018/wordml/cex" xmlns:w16cid="http://schemas.microsoft.com/office/word/2016/wordml/cid" xmlns:w16="http://schemas.microsoft.com/office/word/2018/wordml" xmlns:w16se="http://schemas.microsoft.com/office/word/2015/wordml/symex" xmlns:wpg="http://schemas.microsoft.com/office/word/2010/wordprocessingGroup" xmlns:wpi="http://schemas.microsoft.com/office/word/2010/wordprocessingInk" xmlns:wne="http://schemas.microsoft.com/office/word/2006/wordml" xmlns:wps="http://schemas.microsoft.com/office/word/2010/wordprocessingShape" mc:Ignorable="w14 w15 w16se w16cid w16 w16cex wp14">
+  <w:p>
+    <w:pPr>
+      <w:pStyle w:val="En-tte"/>
+      <w:rPr>
+        <w:color w:val="A6A6A6" w:themeColor="background1" w:themeShade="A6"/>
+      </w:rPr>
+    </w:pPr>
+    <w:r>
+      <w:rPr>
+        <w:color w:val="A6A6A6" w:themeColor="background1" w:themeShade="A6"/>
+      </w:rPr>
+      <w:t>Alexi</w:t>
+    </w:r>
+    <w:r>
+      <w:rPr>
+        <w:color w:val="A6A6A6" w:themeColor="background1" w:themeShade="A6"/>
+      </w:rPr>
+      <w:t xml:space="preserve">s </w:t>
+    </w:r>
+    <w:proofErr w:type="spellStart"/>
+    <w:r>
+      <w:rPr>
+        <w:color w:val="A6A6A6" w:themeColor="background1" w:themeShade="A6"/>
+      </w:rPr>
+      <w:t>Giust</w:t>
+    </w:r>
+    <w:proofErr w:type="spellEnd"/>
+    <w:r>
+      <w:rPr>
+        <w:color w:val="A6A6A6" w:themeColor="background1" w:themeShade="A6"/>
+      </w:rPr>
+      <w:t xml:space="preserve">, Bastien </w:t>
+    </w:r>
+    <w:proofErr w:type="spellStart"/>
+    <w:r>
+      <w:rPr>
+        <w:color w:val="A6A6A6" w:themeColor="background1" w:themeShade="A6"/>
+      </w:rPr>
+      <w:t>Audu</w:t>
+    </w:r>
+    <w:proofErr w:type="spellEnd"/>
+    <w:r>
+      <w:rPr>
+        <w:color w:val="A6A6A6" w:themeColor="background1" w:themeShade="A6"/>
+      </w:rPr>
+      <w:t xml:space="preserve">, Thomas Piscione </w:t>
+    </w:r>
+    <w:r>
+      <w:rPr>
+        <w:color w:val="A6A6A6" w:themeColor="background1" w:themeShade="A6"/>
+      </w:rPr>
+      <w:tab/>
+    </w:r>
+    <w:r>
+      <w:rPr>
+        <w:color w:val="A6A6A6" w:themeColor="background1" w:themeShade="A6"/>
+      </w:rPr>
+      <w:tab/>
+    </w:r>
+    <w:r>
+      <w:rPr>
+        <w:color w:val="A6A6A6" w:themeColor="background1" w:themeShade="A6"/>
+      </w:rPr>
+      <w:t>Rapport de projet Structure des Ordinateurs</w:t>
+    </w:r>
+  </w:p>
+</w:hdr>
 </file>
 
 <file path=word/numbering.xml><?xml version="1.0" encoding="utf-8"?>
@@ -6248,6 +6474,7 @@
   <w:style w:type="character" w:default="1" w:styleId="Policepardfaut">
     <w:name w:val="Default Paragraph Font"/>
     <w:uiPriority w:val="1"/>
+    <w:semiHidden/>
     <w:unhideWhenUsed/>
   </w:style>
   <w:style w:type="table" w:default="1" w:styleId="TableauNormal">

</xml_diff>